<commit_message>
Adjust 'GithubGuide' format and content
</commit_message>
<xml_diff>
--- a/GithubGuide.docx
+++ b/GithubGuide.docx
@@ -5,6 +5,7 @@
     <w:sdt>
       <w:sdtPr>
         <w:rPr>
+          <w:rFonts w:eastAsiaTheme="minorHAnsi"/>
           <w:noProof/>
           <w:color w:val="5B9BD5" w:themeColor="accent1"/>
           <w:sz w:val="24"/>
@@ -18,7 +19,7 @@
       </w:sdtPr>
       <w:sdtEndPr>
         <w:rPr>
-          <w:rFonts w:eastAsiaTheme="minorHAnsi"/>
+          <w:rFonts w:ascii="Times New Roman" w:hAnsi="Times New Roman"/>
           <w:color w:val="auto"/>
         </w:rPr>
       </w:sdtEndPr>
@@ -40,7 +41,6 @@
               <w:noProof/>
               <w:color w:val="5B9BD5" w:themeColor="accent1"/>
               <w:sz w:val="24"/>
-              <w:lang w:val="vi-VN"/>
             </w:rPr>
             <w:drawing>
               <wp:inline distT="0" distB="0" distL="0" distR="0">
@@ -174,6 +174,7 @@
             <w:dataBinding w:prefixMappings="xmlns:ns0='http://purl.org/dc/elements/1.1/' xmlns:ns1='http://schemas.openxmlformats.org/package/2006/metadata/core-properties' " w:xpath="/ns1:coreProperties[1]/ns0:subject[1]" w:storeItemID="{6C3C8BC8-F283-45AE-878A-BAB7291924A1}"/>
             <w:text/>
           </w:sdtPr>
+          <w:sdtEndPr/>
           <w:sdtContent>
             <w:p>
               <w:pPr>
@@ -217,7 +218,6 @@
               <w:noProof/>
               <w:color w:val="5B9BD5" w:themeColor="accent1"/>
               <w:sz w:val="24"/>
-              <w:lang w:val="vi-VN"/>
             </w:rPr>
             <mc:AlternateContent>
               <mc:Choice Requires="wps">
@@ -297,6 +297,7 @@
                                     <w:calendar w:val="gregorian"/>
                                   </w:date>
                                 </w:sdtPr>
+                                <w:sdtEndPr/>
                                 <w:sdtContent>
                                   <w:p>
                                     <w:pPr>
@@ -317,7 +318,7 @@
                                         <w:sz w:val="28"/>
                                         <w:szCs w:val="28"/>
                                       </w:rPr>
-                                      <w:t>November 2016</w:t>
+                                      <w:t>November 1, 2016</w:t>
                                     </w:r>
                                   </w:p>
                                 </w:sdtContent>
@@ -342,6 +343,7 @@
                                     <w:dataBinding w:prefixMappings="xmlns:ns0='http://schemas.openxmlformats.org/officeDocument/2006/extended-properties' " w:xpath="/ns0:Properties[1]/ns0:Company[1]" w:storeItemID="{6668398D-A668-4E3E-A5EB-62B293D839F1}"/>
                                     <w:text/>
                                   </w:sdtPr>
+                                  <w:sdtEndPr/>
                                   <w:sdtContent>
                                     <w:r>
                                       <w:rPr>
@@ -373,6 +375,7 @@
                                     <w:dataBinding w:prefixMappings="xmlns:ns0='http://schemas.microsoft.com/office/2006/coverPageProps' " w:xpath="/ns0:CoverPageProperties[1]/ns0:CompanyAddress[1]" w:storeItemID="{55AF091B-3C7A-41E3-B477-F2FDAA23CFDA}"/>
                                     <w:text/>
                                   </w:sdtPr>
+                                  <w:sdtEndPr/>
                                   <w:sdtContent>
                                     <w:r>
                                       <w:rPr>
@@ -431,6 +434,7 @@
                               <w:calendar w:val="gregorian"/>
                             </w:date>
                           </w:sdtPr>
+                          <w:sdtEndPr/>
                           <w:sdtContent>
                             <w:p>
                               <w:pPr>
@@ -451,7 +455,7 @@
                                   <w:sz w:val="28"/>
                                   <w:szCs w:val="28"/>
                                 </w:rPr>
-                                <w:t>November 2016</w:t>
+                                <w:t>November 1, 2016</w:t>
                               </w:r>
                             </w:p>
                           </w:sdtContent>
@@ -476,6 +480,7 @@
                               <w:dataBinding w:prefixMappings="xmlns:ns0='http://schemas.openxmlformats.org/officeDocument/2006/extended-properties' " w:xpath="/ns0:Properties[1]/ns0:Company[1]" w:storeItemID="{6668398D-A668-4E3E-A5EB-62B293D839F1}"/>
                               <w:text/>
                             </w:sdtPr>
+                            <w:sdtEndPr/>
                             <w:sdtContent>
                               <w:r>
                                 <w:rPr>
@@ -507,6 +512,7 @@
                               <w:dataBinding w:prefixMappings="xmlns:ns0='http://schemas.microsoft.com/office/2006/coverPageProps' " w:xpath="/ns0:CoverPageProperties[1]/ns0:CompanyAddress[1]" w:storeItemID="{55AF091B-3C7A-41E3-B477-F2FDAA23CFDA}"/>
                               <w:text/>
                             </w:sdtPr>
+                            <w:sdtEndPr/>
                             <w:sdtContent>
                               <w:r>
                                 <w:rPr>
@@ -530,7 +536,6 @@
               <w:noProof/>
               <w:color w:val="5B9BD5" w:themeColor="accent1"/>
               <w:sz w:val="24"/>
-              <w:lang w:val="vi-VN"/>
             </w:rPr>
             <w:drawing>
               <wp:inline distT="0" distB="0" distL="0" distR="0">
@@ -591,6 +596,7 @@
           <w:r>
             <w:rPr>
               <w:sz w:val="24"/>
+              <w:lang w:val="en-US"/>
             </w:rPr>
             <w:drawing>
               <wp:anchor distT="0" distB="0" distL="114300" distR="114300" simplePos="0" relativeHeight="251660288" behindDoc="1" locked="0" layoutInCell="1" allowOverlap="1">
@@ -674,6 +680,11 @@
     </w:sdt>
     <w:sdt>
       <w:sdtPr>
+        <w:rPr>
+          <w:rFonts w:asciiTheme="minorHAnsi" w:eastAsiaTheme="minorHAnsi" w:hAnsiTheme="minorHAnsi" w:cstheme="minorBidi"/>
+          <w:sz w:val="22"/>
+          <w:szCs w:val="22"/>
+        </w:rPr>
         <w:id w:val="1939943645"/>
         <w:docPartObj>
           <w:docPartGallery w:val="Table of Contents"/>
@@ -682,34 +693,26 @@
       </w:sdtPr>
       <w:sdtEndPr>
         <w:rPr>
-          <w:rFonts w:asciiTheme="minorHAnsi" w:eastAsiaTheme="minorHAnsi" w:hAnsiTheme="minorHAnsi" w:cstheme="minorBidi"/>
-          <w:b/>
+          <w:rFonts w:ascii="Times New Roman" w:hAnsi="Times New Roman"/>
           <w:bCs/>
-          <w:noProof/>
           <w:color w:val="auto"/>
-          <w:sz w:val="22"/>
-          <w:szCs w:val="22"/>
-          <w:lang w:val="vi-VN"/>
+          <w:spacing w:val="0"/>
+          <w:kern w:val="0"/>
+          <w:sz w:val="28"/>
         </w:rPr>
       </w:sdtEndPr>
       <w:sdtContent>
         <w:p>
           <w:pPr>
-            <w:pStyle w:val="TOCHeading"/>
+            <w:pStyle w:val="Title"/>
+            <w:jc w:val="center"/>
+            <w:rPr>
+              <w:rStyle w:val="TitleChar"/>
+            </w:rPr>
           </w:pPr>
-          <w:proofErr w:type="spellStart"/>
           <w:r>
-            <w:t>Mục</w:t>
+            <w:t>Mục lục</w:t>
           </w:r>
-          <w:proofErr w:type="spellEnd"/>
-          <w:r>
-            <w:t xml:space="preserve"> </w:t>
-          </w:r>
-          <w:proofErr w:type="spellStart"/>
-          <w:r>
-            <w:t>lục</w:t>
-          </w:r>
-          <w:proofErr w:type="spellEnd"/>
         </w:p>
         <w:p>
           <w:pPr>
@@ -722,10 +725,12 @@
           <w:pPr>
             <w:pStyle w:val="TOC1"/>
             <w:tabs>
+              <w:tab w:val="left" w:pos="440"/>
               <w:tab w:val="right" w:leader="dot" w:pos="9350"/>
             </w:tabs>
             <w:rPr>
-              <w:rFonts w:eastAsiaTheme="minorEastAsia"/>
+              <w:rFonts w:asciiTheme="minorHAnsi" w:eastAsiaTheme="minorEastAsia" w:hAnsiTheme="minorHAnsi"/>
+              <w:sz w:val="22"/>
               <w:lang w:val="en-US"/>
             </w:rPr>
           </w:pPr>
@@ -738,7 +743,21 @@
           <w:r>
             <w:fldChar w:fldCharType="separate"/>
           </w:r>
-          <w:hyperlink w:anchor="_Toc468143675" w:history="1">
+          <w:hyperlink w:anchor="_Toc468178494" w:history="1">
+            <w:r>
+              <w:rPr>
+                <w:rStyle w:val="Hyperlink"/>
+              </w:rPr>
+              <w:t>I.</w:t>
+            </w:r>
+            <w:r>
+              <w:rPr>
+                <w:rFonts w:asciiTheme="minorHAnsi" w:eastAsiaTheme="minorEastAsia" w:hAnsiTheme="minorHAnsi"/>
+                <w:sz w:val="22"/>
+                <w:lang w:val="en-US"/>
+              </w:rPr>
+              <w:tab/>
+            </w:r>
             <w:r>
               <w:rPr>
                 <w:rStyle w:val="Hyperlink"/>
@@ -761,7 +780,7 @@
               <w:rPr>
                 <w:webHidden/>
               </w:rPr>
-              <w:instrText xml:space="preserve"> PAGEREF _Toc468143675 \h </w:instrText>
+              <w:instrText xml:space="preserve"> PAGEREF _Toc468178494 \h </w:instrText>
             </w:r>
             <w:r>
               <w:rPr>
@@ -790,16 +809,32 @@
         </w:p>
         <w:p>
           <w:pPr>
-            <w:pStyle w:val="TOC1"/>
+            <w:pStyle w:val="TOC2"/>
             <w:tabs>
+              <w:tab w:val="left" w:pos="880"/>
               <w:tab w:val="right" w:leader="dot" w:pos="9350"/>
             </w:tabs>
             <w:rPr>
-              <w:rFonts w:eastAsiaTheme="minorEastAsia"/>
+              <w:rFonts w:asciiTheme="minorHAnsi" w:eastAsiaTheme="minorEastAsia" w:hAnsiTheme="minorHAnsi"/>
+              <w:sz w:val="22"/>
               <w:lang w:val="en-US"/>
             </w:rPr>
           </w:pPr>
-          <w:hyperlink w:anchor="_Toc468143676" w:history="1">
+          <w:hyperlink w:anchor="_Toc468178495" w:history="1">
+            <w:r>
+              <w:rPr>
+                <w:rStyle w:val="Hyperlink"/>
+              </w:rPr>
+              <w:t>A.</w:t>
+            </w:r>
+            <w:r>
+              <w:rPr>
+                <w:rFonts w:asciiTheme="minorHAnsi" w:eastAsiaTheme="minorEastAsia" w:hAnsiTheme="minorHAnsi"/>
+                <w:sz w:val="22"/>
+                <w:lang w:val="en-US"/>
+              </w:rPr>
+              <w:tab/>
+            </w:r>
             <w:r>
               <w:rPr>
                 <w:rStyle w:val="Hyperlink"/>
@@ -822,7 +857,7 @@
               <w:rPr>
                 <w:webHidden/>
               </w:rPr>
-              <w:instrText xml:space="preserve"> PAGEREF _Toc468143676 \h </w:instrText>
+              <w:instrText xml:space="preserve"> PAGEREF _Toc468178495 \h </w:instrText>
             </w:r>
             <w:r>
               <w:rPr>
@@ -851,16 +886,32 @@
         </w:p>
         <w:p>
           <w:pPr>
-            <w:pStyle w:val="TOC1"/>
+            <w:pStyle w:val="TOC2"/>
             <w:tabs>
+              <w:tab w:val="left" w:pos="880"/>
               <w:tab w:val="right" w:leader="dot" w:pos="9350"/>
             </w:tabs>
             <w:rPr>
-              <w:rFonts w:eastAsiaTheme="minorEastAsia"/>
+              <w:rFonts w:asciiTheme="minorHAnsi" w:eastAsiaTheme="minorEastAsia" w:hAnsiTheme="minorHAnsi"/>
+              <w:sz w:val="22"/>
               <w:lang w:val="en-US"/>
             </w:rPr>
           </w:pPr>
-          <w:hyperlink w:anchor="_Toc468143677" w:history="1">
+          <w:hyperlink w:anchor="_Toc468178496" w:history="1">
+            <w:r>
+              <w:rPr>
+                <w:rStyle w:val="Hyperlink"/>
+              </w:rPr>
+              <w:t>B.</w:t>
+            </w:r>
+            <w:r>
+              <w:rPr>
+                <w:rFonts w:asciiTheme="minorHAnsi" w:eastAsiaTheme="minorEastAsia" w:hAnsiTheme="minorHAnsi"/>
+                <w:sz w:val="22"/>
+                <w:lang w:val="en-US"/>
+              </w:rPr>
+              <w:tab/>
+            </w:r>
             <w:r>
               <w:rPr>
                 <w:rStyle w:val="Hyperlink"/>
@@ -883,7 +934,7 @@
               <w:rPr>
                 <w:webHidden/>
               </w:rPr>
-              <w:instrText xml:space="preserve"> PAGEREF _Toc468143677 \h </w:instrText>
+              <w:instrText xml:space="preserve"> PAGEREF _Toc468178496 \h </w:instrText>
             </w:r>
             <w:r>
               <w:rPr>
@@ -912,16 +963,32 @@
         </w:p>
         <w:p>
           <w:pPr>
-            <w:pStyle w:val="TOC1"/>
+            <w:pStyle w:val="TOC2"/>
             <w:tabs>
+              <w:tab w:val="left" w:pos="880"/>
               <w:tab w:val="right" w:leader="dot" w:pos="9350"/>
             </w:tabs>
             <w:rPr>
-              <w:rFonts w:eastAsiaTheme="minorEastAsia"/>
+              <w:rFonts w:asciiTheme="minorHAnsi" w:eastAsiaTheme="minorEastAsia" w:hAnsiTheme="minorHAnsi"/>
+              <w:sz w:val="22"/>
               <w:lang w:val="en-US"/>
             </w:rPr>
           </w:pPr>
-          <w:hyperlink w:anchor="_Toc468143678" w:history="1">
+          <w:hyperlink w:anchor="_Toc468178497" w:history="1">
+            <w:r>
+              <w:rPr>
+                <w:rStyle w:val="Hyperlink"/>
+              </w:rPr>
+              <w:t>C.</w:t>
+            </w:r>
+            <w:r>
+              <w:rPr>
+                <w:rFonts w:asciiTheme="minorHAnsi" w:eastAsiaTheme="minorEastAsia" w:hAnsiTheme="minorHAnsi"/>
+                <w:sz w:val="22"/>
+                <w:lang w:val="en-US"/>
+              </w:rPr>
+              <w:tab/>
+            </w:r>
             <w:r>
               <w:rPr>
                 <w:rStyle w:val="Hyperlink"/>
@@ -944,7 +1011,7 @@
               <w:rPr>
                 <w:webHidden/>
               </w:rPr>
-              <w:instrText xml:space="preserve"> PAGEREF _Toc468143678 \h </w:instrText>
+              <w:instrText xml:space="preserve"> PAGEREF _Toc468178497 \h </w:instrText>
             </w:r>
             <w:r>
               <w:rPr>
@@ -975,14 +1042,30 @@
           <w:pPr>
             <w:pStyle w:val="TOC1"/>
             <w:tabs>
+              <w:tab w:val="left" w:pos="660"/>
               <w:tab w:val="right" w:leader="dot" w:pos="9350"/>
             </w:tabs>
             <w:rPr>
-              <w:rFonts w:eastAsiaTheme="minorEastAsia"/>
+              <w:rFonts w:asciiTheme="minorHAnsi" w:eastAsiaTheme="minorEastAsia" w:hAnsiTheme="minorHAnsi"/>
+              <w:sz w:val="22"/>
               <w:lang w:val="en-US"/>
             </w:rPr>
           </w:pPr>
-          <w:hyperlink w:anchor="_Toc468143679" w:history="1">
+          <w:hyperlink w:anchor="_Toc468178498" w:history="1">
+            <w:r>
+              <w:rPr>
+                <w:rStyle w:val="Hyperlink"/>
+              </w:rPr>
+              <w:t>II.</w:t>
+            </w:r>
+            <w:r>
+              <w:rPr>
+                <w:rFonts w:asciiTheme="minorHAnsi" w:eastAsiaTheme="minorEastAsia" w:hAnsiTheme="minorHAnsi"/>
+                <w:sz w:val="22"/>
+                <w:lang w:val="en-US"/>
+              </w:rPr>
+              <w:tab/>
+            </w:r>
             <w:r>
               <w:rPr>
                 <w:rStyle w:val="Hyperlink"/>
@@ -1005,7 +1088,7 @@
               <w:rPr>
                 <w:webHidden/>
               </w:rPr>
-              <w:instrText xml:space="preserve"> PAGEREF _Toc468143679 \h </w:instrText>
+              <w:instrText xml:space="preserve"> PAGEREF _Toc468178498 \h </w:instrText>
             </w:r>
             <w:r>
               <w:rPr>
@@ -1041,6 +1124,8 @@
             <w:fldChar w:fldCharType="end"/>
           </w:r>
         </w:p>
+        <w:bookmarkStart w:id="0" w:name="_GoBack" w:displacedByCustomXml="next"/>
+        <w:bookmarkEnd w:id="0" w:displacedByCustomXml="next"/>
       </w:sdtContent>
     </w:sdt>
     <w:p>
@@ -1048,23 +1133,6 @@
         <w:pStyle w:val="Title"/>
         <w:rPr>
           <w:sz w:val="72"/>
-        </w:rPr>
-      </w:pPr>
-      <w:bookmarkStart w:id="0" w:name="_GoBack"/>
-      <w:bookmarkEnd w:id="0"/>
-    </w:p>
-    <w:p>
-      <w:pPr>
-        <w:rPr>
-          <w:sz w:val="24"/>
-        </w:rPr>
-      </w:pPr>
-    </w:p>
-    <w:p>
-      <w:pPr>
-        <w:pStyle w:val="Heading2"/>
-        <w:rPr>
-          <w:sz w:val="28"/>
         </w:rPr>
       </w:pPr>
     </w:p>
@@ -1168,404 +1236,152 @@
     <w:p>
       <w:pPr>
         <w:pStyle w:val="Heading1"/>
-        <w:rPr>
-          <w:sz w:val="48"/>
-        </w:rPr>
-      </w:pPr>
-      <w:bookmarkStart w:id="1" w:name="_Toc468143675"/>
-      <w:r>
-        <w:rPr>
-          <w:sz w:val="48"/>
-        </w:rPr>
-        <w:lastRenderedPageBreak/>
-        <w:t>Mở đầu</w:t>
-      </w:r>
-      <w:bookmarkEnd w:id="1"/>
-    </w:p>
-    <w:p>
-      <w:pPr>
-        <w:pStyle w:val="NormalWeb"/>
-        <w:shd w:val="clear" w:color="auto" w:fill="FFFFFF"/>
-        <w:spacing w:before="0" w:beforeAutospacing="0" w:after="375" w:afterAutospacing="0" w:line="396" w:lineRule="atLeast"/>
-        <w:rPr>
-          <w:rFonts w:ascii="Helvetica" w:hAnsi="Helvetica"/>
-          <w:noProof/>
-          <w:color w:val="636363"/>
-          <w:sz w:val="28"/>
-        </w:rPr>
-      </w:pPr>
-      <w:r>
-        <w:rPr>
-          <w:rFonts w:ascii="Helvetica" w:hAnsi="Helvetica"/>
-          <w:noProof/>
-          <w:color w:val="636363"/>
-          <w:sz w:val="28"/>
-        </w:rPr>
-        <w:t>Một câu hỏi mà nhiều người đặt ra khi nhìn thấy serie này đó là Git là cái gì? Nó là ngôn ngữ lập trình gì chăng? Hay một loại thức ăn nào đó? Một kỹ thuật thiết kế website sao? Hoàn toàn không, bạn sẽ hiểu được Git là cái gì sau khi đọc hết từng chữ trong bài viết này.</w:t>
-      </w:r>
-    </w:p>
-    <w:p>
-      <w:pPr>
-        <w:pStyle w:val="NormalWeb"/>
-        <w:shd w:val="clear" w:color="auto" w:fill="FFFFFF"/>
-        <w:spacing w:before="0" w:beforeAutospacing="0" w:after="375" w:afterAutospacing="0" w:line="396" w:lineRule="atLeast"/>
-        <w:rPr>
-          <w:rFonts w:ascii="Helvetica" w:hAnsi="Helvetica"/>
-          <w:noProof/>
-          <w:color w:val="636363"/>
-          <w:sz w:val="28"/>
-        </w:rPr>
-      </w:pPr>
-      <w:r>
-        <w:rPr>
-          <w:rFonts w:ascii="Helvetica" w:hAnsi="Helvetica"/>
-          <w:noProof/>
-          <w:color w:val="636363"/>
-          <w:sz w:val="28"/>
-        </w:rPr>
-        <w:t>Trước khi nói qua về Git, mình có một câu chuyện ngắn muốn kể cho các bạn như sau.</w:t>
-      </w:r>
-    </w:p>
-    <w:p>
-      <w:pPr>
-        <w:pStyle w:val="NormalWeb"/>
-        <w:shd w:val="clear" w:color="auto" w:fill="FFFFFF"/>
-        <w:spacing w:before="0" w:beforeAutospacing="0" w:after="0" w:afterAutospacing="0" w:line="396" w:lineRule="atLeast"/>
-        <w:rPr>
-          <w:rFonts w:ascii="Helvetica" w:hAnsi="Helvetica"/>
-          <w:noProof/>
-          <w:color w:val="636363"/>
-          <w:sz w:val="28"/>
-        </w:rPr>
-      </w:pPr>
-      <w:r>
-        <w:rPr>
-          <w:rFonts w:ascii="Helvetica" w:hAnsi="Helvetica"/>
-          <w:noProof/>
-          <w:color w:val="636363"/>
-          <w:sz w:val="28"/>
-        </w:rPr>
-        <w:t>Có hai anh chàng lập trình viên đang hợp tác với nhau cùng xây dựng một phần mềm cho khách hàng. Dĩ nhiên hai anh chàng này sẽ làm việc với nhau bằng cách mỗi người tự viết code một ít và gửi cho nhau qua email hoặc một phương thức gửi dữ liệu thông thường nào đó. Mỗi người sau khi nhận được code của nhau sẽ tiến hành tự xem và sửa lại, sau đó cùng nhau ráp nối vào phần mềm mà họ cần làm. Tuy nhiên, một hôm anh A bỗng nhiên vô tình viết code sai vào phần mềm dẫn tới sản phẩm bị lỗi mà trước đó cả hai anh đều không hề sao lưu lại do phần mềm quá lớn. Và thế là hai anh lại cùng nhau xây dựng lại tính năng bị lỗi và tiếp tục gửi cho nhau như vậy.</w:t>
-      </w:r>
-    </w:p>
-    <w:p>
-      <w:pPr>
-        <w:pStyle w:val="NormalWeb"/>
-        <w:shd w:val="clear" w:color="auto" w:fill="FFFFFF"/>
-        <w:spacing w:before="0" w:beforeAutospacing="0" w:after="375" w:afterAutospacing="0" w:line="396" w:lineRule="atLeast"/>
-        <w:rPr>
-          <w:rFonts w:ascii="Helvetica" w:hAnsi="Helvetica"/>
-          <w:noProof/>
-          <w:color w:val="636363"/>
-          <w:sz w:val="28"/>
-        </w:rPr>
-      </w:pPr>
-      <w:r>
-        <w:rPr>
-          <w:rFonts w:ascii="Helvetica" w:hAnsi="Helvetica"/>
-          <w:noProof/>
-          <w:color w:val="636363"/>
-          <w:sz w:val="28"/>
-        </w:rPr>
-        <w:t>Thế bạn có thấy vấn đề gì xảy ra ở câu chuyện trên không? Mình thì mình thấy có hai vấn đề như sau:</w:t>
-      </w:r>
-    </w:p>
-    <w:p>
-      <w:pPr>
         <w:numPr>
           <w:ilvl w:val="0"/>
-          <w:numId w:val="3"/>
+          <w:numId w:val="11"/>
         </w:numPr>
-        <w:shd w:val="clear" w:color="auto" w:fill="FFFFFF"/>
-        <w:spacing w:after="100" w:afterAutospacing="1" w:line="360" w:lineRule="atLeast"/>
-        <w:rPr>
+      </w:pPr>
+      <w:bookmarkStart w:id="1" w:name="_Toc468178494"/>
+      <w:r>
+        <w:t>Mở đầu</w:t>
+      </w:r>
+      <w:bookmarkEnd w:id="1"/>
+    </w:p>
+    <w:p>
+      <w:r>
+        <w:t xml:space="preserve">Một câu hỏi mà nhiều người đặt ra khi nhìn thấy serie này đó là Git là cái gì? Nó là ngôn ngữ lập trình gì chăng? Hay một loại thức ăn nào đó? Một kỹ thuật thiết kế website sao? Hoàn toàn không, bạn sẽ hiểu được Git là cái gì </w:t>
+      </w:r>
+      <w:r>
+        <w:t>ngay sau đây.</w:t>
+      </w:r>
+    </w:p>
+    <w:p>
+      <w:r>
+        <w:t>Trước khi nói qua về Git, mình có một câu chuyện ngắn muốn kể cho các bạn như sau.</w:t>
+      </w:r>
+    </w:p>
+    <w:p>
+      <w:pPr>
+        <w:pStyle w:val="Quote"/>
+      </w:pPr>
+      <w:r>
+        <w:t>Có hai anh chàng lập trình viên đang hợp tác với nhau cùng xây dựng một phần mềm cho khách hàng. Dĩ nhiên hai anh chàng này sẽ làm việc với nhau bằng cách mỗi người tự viết code một ít và gửi cho nhau qua email hoặc một phương thức gửi dữ liệu thông thường nào đó. Mỗi người sau khi nhận được code của nhau sẽ tiến hành tự xem và sửa lại, sau đó cùng nhau ráp nối vào phần mềm mà họ cần làm. Tuy nhiên, một hôm anh A bỗng nhiên vô tình viết code sai vào phần mềm dẫn tới sản phẩm bị lỗi mà trước đó cả hai anh đều không hề sao lưu lại do phần mềm quá lớn. Và thế là hai anh lại cùng nhau xây dựng lại tính năng bị lỗi và tiếp tục gửi cho nhau như vậy.</w:t>
+      </w:r>
+    </w:p>
+    <w:p>
+      <w:r>
+        <w:t>Thế bạn có thấy vấn đề gì xảy ra ở câu chuyện trên không? Mình thì mình thấy có hai vấn đề như sau:</w:t>
+      </w:r>
+    </w:p>
+    <w:p>
+      <w:pPr>
+        <w:pStyle w:val="Quote"/>
+      </w:pPr>
+      <w:r>
+        <w:lastRenderedPageBreak/>
+        <w:t>Việc tự code riêng và gửi cho nhau qua email rất mất thời gian của nhau. Giá như anh A có thể chủ động xem những thay đổi của anh B từ xa và tiến hành gộp trực tiếp những thay đổi của anh B vào sản phẩm.</w:t>
+      </w:r>
+    </w:p>
+    <w:p>
+      <w:pPr>
+        <w:pStyle w:val="Quote"/>
+      </w:pPr>
+      <w:r>
+        <w:t>Việc sửa code mà không sao lưu khiến cho họ phải viết lại code từ đầu khi phần mềm bị lỗi.</w:t>
+      </w:r>
+    </w:p>
+    <w:p>
+      <w:r>
+        <w:t>Và hai vấn đề trên Git có thể sẽ giúp hai anh chàng ấy giải quyết nhanh gọn lẹ và đơn giản hơn rất nhiều. Ngoài ra Git còn làm nhiều việc hơn nữa mà chỉ có thể sử dụng bạn mới hiểu được.</w:t>
+      </w:r>
+    </w:p>
+    <w:p>
+      <w:pPr>
+        <w:pStyle w:val="Heading2"/>
+      </w:pPr>
+      <w:bookmarkStart w:id="2" w:name="_Toc468178495"/>
+      <w:r>
+        <w:t>Git là gì?</w:t>
+      </w:r>
+      <w:bookmarkEnd w:id="2"/>
+    </w:p>
+    <w:p>
+      <w:r>
+        <w:rPr>
+          <w:rStyle w:val="Emphasis"/>
+        </w:rPr>
+        <w:t>Git</w:t>
+      </w:r>
+      <w:r>
+        <w:rPr>
+          <w:rStyle w:val="apple-converted-space"/>
           <w:rFonts w:ascii="Helvetica" w:hAnsi="Helvetica"/>
           <w:color w:val="636363"/>
-          <w:spacing w:val="-6"/>
-          <w:sz w:val="24"/>
-        </w:rPr>
-      </w:pPr>
-      <w:r>
-        <w:rPr>
+        </w:rPr>
+        <w:t> </w:t>
+      </w:r>
+      <w:r>
+        <w:t>là tên gọi của một</w:t>
+      </w:r>
+      <w:r>
+        <w:rPr>
+          <w:rStyle w:val="apple-converted-space"/>
           <w:rFonts w:ascii="Helvetica" w:hAnsi="Helvetica"/>
           <w:color w:val="636363"/>
-          <w:spacing w:val="-6"/>
-          <w:sz w:val="24"/>
-        </w:rPr>
-        <w:t>Việc tự code riêng và gửi cho nhau qua email rất mất thời gian của nhau. Giá như anh A có thể chủ động xem những thay đổi của anh B từ xa và tiến hành gộp trực tiếp những thay đổi của anh B vào sản phẩm.</w:t>
-      </w:r>
-    </w:p>
-    <w:p>
-      <w:pPr>
-        <w:numPr>
-          <w:ilvl w:val="0"/>
-          <w:numId w:val="3"/>
-        </w:numPr>
-        <w:shd w:val="clear" w:color="auto" w:fill="FFFFFF"/>
-        <w:spacing w:before="100" w:beforeAutospacing="1" w:after="100" w:afterAutospacing="1" w:line="360" w:lineRule="atLeast"/>
-        <w:rPr>
+        </w:rPr>
+        <w:t> </w:t>
+      </w:r>
+      <w:r>
+        <w:rPr>
+          <w:rStyle w:val="Emphasis"/>
+        </w:rPr>
+        <w:t>Hệ thống quản lý phiên bản phân tán (Distributed Version Control System – DVCS)</w:t>
+      </w:r>
+      <w:r>
+        <w:t xml:space="preserve"> là một trong những hệ thống quản lý phiên bản phân tán phổ biến nhất hiện nay. DVCS nghĩa là hệ thống giúp mỗi máy tính có thể lưu trữ nhiều phiên bản khác nhau của một mã nguồn được nhân bản (</w:t>
+      </w:r>
+      <w:r>
+        <w:rPr>
+          <w:rStyle w:val="Emphasis"/>
+        </w:rPr>
+        <w:t>clone</w:t>
+      </w:r>
+      <w:r>
+        <w:t>) từ một kho chứa mã nguồn (</w:t>
+      </w:r>
+      <w:r>
+        <w:rPr>
+          <w:rStyle w:val="Emphasis"/>
+        </w:rPr>
+        <w:t>repository</w:t>
+      </w:r>
+      <w:r>
+        <w:t>), mỗi thay đổi vào mã nguồn trên máy tính sẽ có thể ủy thác (</w:t>
+      </w:r>
+      <w:r>
+        <w:rPr>
+          <w:rStyle w:val="Emphasis"/>
+        </w:rPr>
+        <w:t>commit</w:t>
+      </w:r>
+      <w:r>
+        <w:t>) rồi đưa lên máy chủ nơi đặt kho chứa chính. Và một máy tính khác (nếu họ có quyền truy cập) cũng có thể clone lại mã nguồn từ kho chứa hoặc clone lại một tập hợp các thay đổi mới nhất trên máy tính kia. Trong Git, thư mục làm việc trên máy tính gọi là</w:t>
+      </w:r>
+      <w:r>
+        <w:rPr>
+          <w:rStyle w:val="apple-converted-space"/>
           <w:rFonts w:ascii="Helvetica" w:hAnsi="Helvetica"/>
           <w:color w:val="636363"/>
-          <w:spacing w:val="-6"/>
-          <w:sz w:val="24"/>
-        </w:rPr>
-      </w:pPr>
-      <w:r>
-        <w:rPr>
-          <w:rFonts w:ascii="Helvetica" w:hAnsi="Helvetica"/>
-          <w:color w:val="636363"/>
-          <w:spacing w:val="-6"/>
-          <w:sz w:val="24"/>
-        </w:rPr>
-        <w:t>Việc sửa code mà không sao lưu khiến cho họ phải viết lại code từ đầu khi phần mềm bị lỗi.</w:t>
-      </w:r>
-    </w:p>
-    <w:p>
-      <w:pPr>
-        <w:pStyle w:val="NormalWeb"/>
-        <w:shd w:val="clear" w:color="auto" w:fill="FFFFFF"/>
-        <w:spacing w:before="0" w:beforeAutospacing="0" w:after="375" w:afterAutospacing="0" w:line="396" w:lineRule="atLeast"/>
-        <w:rPr>
-          <w:rFonts w:ascii="Helvetica" w:hAnsi="Helvetica"/>
-          <w:noProof/>
-          <w:color w:val="636363"/>
-          <w:sz w:val="28"/>
-        </w:rPr>
-      </w:pPr>
-      <w:r>
-        <w:rPr>
-          <w:rFonts w:ascii="Helvetica" w:hAnsi="Helvetica"/>
-          <w:noProof/>
-          <w:color w:val="636363"/>
-          <w:sz w:val="28"/>
-        </w:rPr>
-        <w:t>Và hai vấn đề trên Git có thể sẽ giúp hai anh chàng ấy giải quyết nhanh gọn lẹ và đơn giản hơn rất nhiều. Ngoài ra Git còn làm nhiều việc hơn nữa mà chỉ có thể sử dụng bạn mới hiểu được.</w:t>
-      </w:r>
-    </w:p>
-    <w:p>
-      <w:pPr>
-        <w:pStyle w:val="Heading1"/>
-        <w:rPr>
-          <w:sz w:val="48"/>
-        </w:rPr>
-      </w:pPr>
-      <w:bookmarkStart w:id="2" w:name="_Toc468143676"/>
-      <w:r>
-        <w:rPr>
-          <w:sz w:val="48"/>
-        </w:rPr>
-        <w:lastRenderedPageBreak/>
-        <w:t>Git là gì?</w:t>
-      </w:r>
-      <w:bookmarkEnd w:id="2"/>
-    </w:p>
-    <w:p>
-      <w:pPr>
-        <w:pStyle w:val="NormalWeb"/>
-        <w:shd w:val="clear" w:color="auto" w:fill="FFFFFF"/>
-        <w:spacing w:before="0" w:beforeAutospacing="0" w:after="375" w:afterAutospacing="0" w:line="396" w:lineRule="atLeast"/>
-        <w:rPr>
-          <w:rFonts w:ascii="Helvetica" w:hAnsi="Helvetica"/>
-          <w:noProof/>
-          <w:color w:val="636363"/>
-          <w:sz w:val="28"/>
-        </w:rPr>
-      </w:pPr>
-      <w:r>
-        <w:rPr>
-          <w:rStyle w:val="Strong"/>
-          <w:rFonts w:ascii="Helvetica" w:eastAsiaTheme="majorEastAsia" w:hAnsi="Helvetica"/>
-          <w:noProof/>
-          <w:color w:val="636363"/>
-          <w:sz w:val="28"/>
-        </w:rPr>
-        <w:t>Git</w:t>
-      </w:r>
-      <w:r>
-        <w:rPr>
-          <w:rStyle w:val="apple-converted-space"/>
-          <w:rFonts w:ascii="Helvetica" w:hAnsi="Helvetica"/>
-          <w:noProof/>
-          <w:color w:val="636363"/>
-          <w:sz w:val="28"/>
         </w:rPr>
         <w:t> </w:t>
       </w:r>
       <w:r>
         <w:rPr>
-          <w:rFonts w:ascii="Helvetica" w:hAnsi="Helvetica"/>
-          <w:noProof/>
-          <w:color w:val="636363"/>
-          <w:sz w:val="28"/>
-        </w:rPr>
-        <w:t>là tên gọi của một</w:t>
-      </w:r>
-      <w:r>
-        <w:rPr>
-          <w:rStyle w:val="apple-converted-space"/>
-          <w:rFonts w:ascii="Helvetica" w:hAnsi="Helvetica"/>
-          <w:noProof/>
-          <w:color w:val="636363"/>
-          <w:sz w:val="28"/>
-        </w:rPr>
-        <w:t> </w:t>
-      </w:r>
-      <w:r>
-        <w:rPr>
-          <w:rStyle w:val="Strong"/>
-          <w:rFonts w:ascii="Helvetica" w:eastAsiaTheme="majorEastAsia" w:hAnsi="Helvetica"/>
-          <w:noProof/>
-          <w:color w:val="636363"/>
-          <w:sz w:val="28"/>
-        </w:rPr>
-        <w:t>Hệ thống quản lý phiên bản phân tán</w:t>
-      </w:r>
-      <w:r>
-        <w:rPr>
-          <w:rStyle w:val="apple-converted-space"/>
-          <w:rFonts w:ascii="Helvetica" w:hAnsi="Helvetica"/>
-          <w:noProof/>
-          <w:color w:val="636363"/>
-          <w:sz w:val="28"/>
-        </w:rPr>
-        <w:t> </w:t>
-      </w:r>
-      <w:r>
-        <w:rPr>
-          <w:rFonts w:ascii="Helvetica" w:hAnsi="Helvetica"/>
-          <w:noProof/>
-          <w:color w:val="636363"/>
-          <w:sz w:val="28"/>
-        </w:rPr>
-        <w:t>(</w:t>
-      </w:r>
-      <w:r>
-        <w:rPr>
           <w:rStyle w:val="Emphasis"/>
-          <w:rFonts w:ascii="Helvetica" w:eastAsiaTheme="minorEastAsia" w:hAnsi="Helvetica"/>
-          <w:noProof/>
-          <w:color w:val="636363"/>
-          <w:sz w:val="28"/>
-        </w:rPr>
-        <w:t>Distributed Version Control System –</w:t>
-      </w:r>
-      <w:r>
-        <w:rPr>
-          <w:rStyle w:val="apple-converted-space"/>
-          <w:rFonts w:ascii="Helvetica" w:hAnsi="Helvetica"/>
-          <w:i/>
-          <w:iCs/>
-          <w:noProof/>
-          <w:color w:val="636363"/>
-          <w:sz w:val="28"/>
-        </w:rPr>
-        <w:t> </w:t>
-      </w:r>
-      <w:r>
-        <w:rPr>
-          <w:rStyle w:val="Strong"/>
-          <w:rFonts w:ascii="Helvetica" w:eastAsiaTheme="majorEastAsia" w:hAnsi="Helvetica"/>
-          <w:i/>
-          <w:iCs/>
-          <w:noProof/>
-          <w:color w:val="636363"/>
-          <w:sz w:val="28"/>
-        </w:rPr>
-        <w:t>DVCS</w:t>
-      </w:r>
-      <w:r>
-        <w:rPr>
-          <w:rFonts w:ascii="Helvetica" w:hAnsi="Helvetica"/>
-          <w:noProof/>
-          <w:color w:val="636363"/>
-          <w:sz w:val="28"/>
-        </w:rPr>
-        <w:t>) là một trong những hệ thống quản lý phiên bản phân tán phổ biến nhất hiện nay. DVCS nghĩa là hệ thống giúp mỗi máy tính có thể lưu trữ nhiều phiên bản khác nhau của một mã nguồn được nhân bản (</w:t>
-      </w:r>
-      <w:r>
-        <w:rPr>
-          <w:rStyle w:val="Strong"/>
-          <w:rFonts w:ascii="Helvetica" w:eastAsiaTheme="majorEastAsia" w:hAnsi="Helvetica"/>
-          <w:noProof/>
-          <w:color w:val="636363"/>
-          <w:sz w:val="28"/>
-        </w:rPr>
-        <w:t>clone</w:t>
-      </w:r>
-      <w:r>
-        <w:rPr>
-          <w:rFonts w:ascii="Helvetica" w:hAnsi="Helvetica"/>
-          <w:noProof/>
-          <w:color w:val="636363"/>
-          <w:sz w:val="28"/>
-        </w:rPr>
-        <w:t>) từ một kho chứa mã nguồn (</w:t>
-      </w:r>
-      <w:r>
-        <w:rPr>
-          <w:rStyle w:val="Strong"/>
-          <w:rFonts w:ascii="Helvetica" w:eastAsiaTheme="majorEastAsia" w:hAnsi="Helvetica"/>
-          <w:noProof/>
-          <w:color w:val="636363"/>
-          <w:sz w:val="28"/>
-        </w:rPr>
-        <w:t>repository</w:t>
-      </w:r>
-      <w:r>
-        <w:rPr>
-          <w:rFonts w:ascii="Helvetica" w:hAnsi="Helvetica"/>
-          <w:noProof/>
-          <w:color w:val="636363"/>
-          <w:sz w:val="28"/>
-        </w:rPr>
-        <w:t>), mỗi thay đổi vào mã nguồn trên máy tính sẽ có thể ủy thác (</w:t>
-      </w:r>
-      <w:r>
-        <w:rPr>
-          <w:rStyle w:val="Strong"/>
-          <w:rFonts w:ascii="Helvetica" w:eastAsiaTheme="majorEastAsia" w:hAnsi="Helvetica"/>
-          <w:noProof/>
-          <w:color w:val="636363"/>
-          <w:sz w:val="28"/>
-        </w:rPr>
-        <w:t>commit</w:t>
-      </w:r>
-      <w:r>
-        <w:rPr>
-          <w:rFonts w:ascii="Helvetica" w:hAnsi="Helvetica"/>
-          <w:noProof/>
-          <w:color w:val="636363"/>
-          <w:sz w:val="28"/>
-        </w:rPr>
-        <w:t>) rồi đưa lên máy chủ nơi đặt kho chứa chính. Và một máy tính khác (nếu họ có quyền truy cập) cũng có thể clone lại mã nguồn từ kho chứa hoặc clone lại một tập hợp các thay đổi mới nhất trên máy tính kia. Trong Git, thư mục làm việc trên máy tính gọi là</w:t>
-      </w:r>
-      <w:r>
-        <w:rPr>
-          <w:rStyle w:val="apple-converted-space"/>
-          <w:rFonts w:ascii="Helvetica" w:hAnsi="Helvetica"/>
-          <w:noProof/>
-          <w:color w:val="636363"/>
-          <w:sz w:val="28"/>
-        </w:rPr>
-        <w:t> </w:t>
-      </w:r>
-      <w:r>
-        <w:rPr>
-          <w:rStyle w:val="Strong"/>
-          <w:rFonts w:ascii="Helvetica" w:eastAsiaTheme="majorEastAsia" w:hAnsi="Helvetica"/>
-          <w:noProof/>
-          <w:color w:val="636363"/>
-          <w:sz w:val="28"/>
         </w:rPr>
         <w:t>Working Tree</w:t>
       </w:r>
       <w:r>
-        <w:rPr>
-          <w:rFonts w:ascii="Helvetica" w:hAnsi="Helvetica"/>
-          <w:noProof/>
-          <w:color w:val="636363"/>
-          <w:sz w:val="28"/>
-        </w:rPr>
         <w:t>. Đại loại là như vậy.</w:t>
       </w:r>
     </w:p>
@@ -1583,6 +1399,7 @@
           <w:rFonts w:ascii="Helvetica" w:hAnsi="Helvetica"/>
           <w:color w:val="636363"/>
           <w:sz w:val="24"/>
+          <w:lang w:val="en-US"/>
         </w:rPr>
         <w:lastRenderedPageBreak/>
         <w:drawing>
@@ -1677,102 +1494,40 @@
       </w:pPr>
     </w:p>
     <w:p>
-      <w:pPr>
-        <w:pStyle w:val="NormalWeb"/>
-        <w:shd w:val="clear" w:color="auto" w:fill="FFFFFF"/>
-        <w:spacing w:before="0" w:beforeAutospacing="0" w:after="375" w:afterAutospacing="0" w:line="396" w:lineRule="atLeast"/>
-        <w:rPr>
-          <w:rFonts w:ascii="Helvetica" w:hAnsi="Helvetica"/>
-          <w:noProof/>
-          <w:color w:val="636363"/>
-          <w:sz w:val="28"/>
-        </w:rPr>
-      </w:pPr>
-      <w:r>
-        <w:rPr>
-          <w:rFonts w:ascii="Helvetica" w:hAnsi="Helvetica"/>
-          <w:noProof/>
-          <w:color w:val="636363"/>
-          <w:sz w:val="28"/>
-        </w:rPr>
+      <w:r>
         <w:t>Ngoài ra, có một cách hiểu khác về Git đơn giản hơn đó là nó sẽ giúp bạn lưu lại các phiên bản của những lần thay đổi vào mã nguồn và có thể dễ dàng khôi phục lại dễ dàng mà không cần copy lại mã nguồn rồi cất vào đâu đó. Và một người khác có thể xem các thay đổi của bạn ở từng phiên bản,  họ cũng có thể đối chiếu các thay đổi của bạn rồi gộp phiên bản của bạn vào phiên bản của họ. Cuối cùng là tất cả có thể đưa các thay đổi vào mã nguồn của mình lên một kho chứa mã nguồn.</w:t>
       </w:r>
     </w:p>
     <w:p>
-      <w:pPr>
-        <w:pStyle w:val="NormalWeb"/>
-        <w:shd w:val="clear" w:color="auto" w:fill="FFFFFF"/>
-        <w:spacing w:before="0" w:beforeAutospacing="0" w:after="375" w:afterAutospacing="0" w:line="396" w:lineRule="atLeast"/>
-        <w:rPr>
-          <w:rFonts w:ascii="Helvetica" w:hAnsi="Helvetica"/>
-          <w:noProof/>
-          <w:color w:val="636363"/>
-          <w:sz w:val="28"/>
-        </w:rPr>
-      </w:pPr>
-      <w:r>
-        <w:rPr>
-          <w:rFonts w:ascii="Helvetica" w:hAnsi="Helvetica"/>
-          <w:noProof/>
-          <w:color w:val="636363"/>
-          <w:sz w:val="28"/>
-        </w:rPr>
+      <w:r>
         <w:lastRenderedPageBreak/>
         <w:t>Cơ chế lưu trữ phiên bản của Git là nó sẽ tạo ra một “</w:t>
       </w:r>
       <w:r>
         <w:rPr>
           <w:rStyle w:val="Emphasis"/>
-          <w:rFonts w:ascii="Helvetica" w:eastAsiaTheme="minorEastAsia" w:hAnsi="Helvetica"/>
-          <w:noProof/>
-          <w:color w:val="636363"/>
-          <w:sz w:val="28"/>
         </w:rPr>
         <w:t>ảnh chụp</w:t>
       </w:r>
       <w:r>
-        <w:rPr>
-          <w:rFonts w:ascii="Helvetica" w:hAnsi="Helvetica"/>
-          <w:noProof/>
-          <w:color w:val="636363"/>
-          <w:sz w:val="28"/>
-        </w:rPr>
         <w:t>” (</w:t>
       </w:r>
       <w:r>
         <w:rPr>
           <w:rStyle w:val="Emphasis"/>
-          <w:rFonts w:ascii="Helvetica" w:eastAsiaTheme="minorEastAsia" w:hAnsi="Helvetica"/>
-          <w:b/>
-          <w:bCs/>
-          <w:noProof/>
-          <w:color w:val="636363"/>
-          <w:sz w:val="28"/>
         </w:rPr>
         <w:t>snapshot</w:t>
       </w:r>
       <w:r>
-        <w:rPr>
-          <w:rFonts w:ascii="Helvetica" w:hAnsi="Helvetica"/>
-          <w:noProof/>
-          <w:color w:val="636363"/>
-          <w:sz w:val="28"/>
-        </w:rPr>
         <w:t>) trên mỗi tập tin và thư mục sau khi commit, từ đó nó có thể cho phép bạn tái sử dụng lại một ảnh chụp nào đó mà bạn có thể hiểu đó là một phiên bản. Đây cũng chính là lợi thế của Git so với các DVCS khác khi nó không “lưu cứng” dữ liệu mà sẽ lưu với dạng snapshot.</w:t>
       </w:r>
     </w:p>
     <w:p>
       <w:pPr>
-        <w:pStyle w:val="Heading1"/>
-        <w:rPr>
-          <w:sz w:val="48"/>
-        </w:rPr>
-      </w:pPr>
-      <w:bookmarkStart w:id="3" w:name="_Toc468143677"/>
-      <w:r>
-        <w:rPr>
-          <w:sz w:val="48"/>
-        </w:rPr>
+        <w:pStyle w:val="Heading2"/>
+      </w:pPr>
+      <w:bookmarkStart w:id="3" w:name="_Toc468178496"/>
+      <w:r>
         <w:t>Github là gì?</w:t>
       </w:r>
       <w:bookmarkEnd w:id="3"/>
@@ -1784,7 +1539,6 @@
         <w:rPr>
           <w:rFonts w:ascii="Helvetica" w:hAnsi="Helvetica"/>
           <w:color w:val="636363"/>
-          <w:sz w:val="28"/>
           <w:szCs w:val="24"/>
         </w:rPr>
       </w:pPr>
@@ -1793,6 +1547,7 @@
           <w:rFonts w:ascii="Helvetica" w:hAnsi="Helvetica"/>
           <w:color w:val="636363"/>
           <w:sz w:val="24"/>
+          <w:lang w:val="en-US"/>
         </w:rPr>
         <w:drawing>
           <wp:inline distT="0" distB="0" distL="0" distR="0">
@@ -1872,34 +1627,16 @@
         <w:t>Github là một dịch vụ máy chủ Repository</w:t>
       </w:r>
     </w:p>
-    <w:p>
-      <w:pPr>
-        <w:pStyle w:val="NormalWeb"/>
-        <w:shd w:val="clear" w:color="auto" w:fill="FFFFFF"/>
-        <w:spacing w:before="0" w:beforeAutospacing="0" w:after="375" w:afterAutospacing="0" w:line="396" w:lineRule="atLeast"/>
-        <w:rPr>
-          <w:rFonts w:ascii="Helvetica" w:hAnsi="Helvetica"/>
-          <w:noProof/>
-          <w:color w:val="636363"/>
-          <w:sz w:val="28"/>
-        </w:rPr>
-      </w:pPr>
-      <w:r>
-        <w:rPr>
-          <w:rFonts w:ascii="Helvetica" w:hAnsi="Helvetica"/>
-          <w:noProof/>
-          <w:color w:val="636363"/>
-          <w:sz w:val="28"/>
-        </w:rPr>
+    <w:p/>
+    <w:p>
+      <w:r>
         <w:t>Mình biết là có rất nhiều bạn khi nghe nói đến Git sẽ nghĩ ngay đến</w:t>
       </w:r>
       <w:r>
         <w:rPr>
           <w:rStyle w:val="apple-converted-space"/>
           <w:rFonts w:ascii="Helvetica" w:hAnsi="Helvetica"/>
-          <w:noProof/>
           <w:color w:val="636363"/>
-          <w:sz w:val="28"/>
         </w:rPr>
         <w:t> </w:t>
       </w:r>
@@ -1908,9 +1645,7 @@
           <w:rPr>
             <w:rStyle w:val="Hyperlink"/>
             <w:rFonts w:ascii="Helvetica" w:eastAsiaTheme="minorEastAsia" w:hAnsi="Helvetica"/>
-            <w:noProof/>
             <w:color w:val="3498DB"/>
-            <w:sz w:val="28"/>
           </w:rPr>
           <w:t>Github</w:t>
         </w:r>
@@ -1919,314 +1654,139 @@
         <w:rPr>
           <w:rStyle w:val="apple-converted-space"/>
           <w:rFonts w:ascii="Helvetica" w:hAnsi="Helvetica"/>
-          <w:noProof/>
           <w:color w:val="636363"/>
-          <w:sz w:val="28"/>
         </w:rPr>
         <w:t> </w:t>
       </w:r>
       <w:r>
-        <w:rPr>
-          <w:rFonts w:ascii="Helvetica" w:hAnsi="Helvetica"/>
-          <w:noProof/>
-          <w:color w:val="636363"/>
-          <w:sz w:val="28"/>
-        </w:rPr>
-        <w:t>và có thể sẽ có một số hiểu lầm với họ. Cũng xin nhắc lại rằng, Git là tên gọi của một mô hình hệ thống. Như mình đã giải thích ở trên,</w:t>
+        <w:t>và có thể sẽ có một số hiểu lầm với họ. Cũng xin nhắc lại rằng, Git là tên gọi của một mô hình hệ thống. Như mình đã giải thích ở trên</w:t>
+      </w:r>
+      <w:r>
+        <w:rPr>
+          <w:rStyle w:val="Emphasis"/>
+        </w:rPr>
+        <w:t>, các máy tính có thể clone lại mã nguồn từ một repository</w:t>
       </w:r>
       <w:r>
         <w:rPr>
           <w:rStyle w:val="apple-converted-space"/>
           <w:rFonts w:ascii="Helvetica" w:hAnsi="Helvetica"/>
-          <w:noProof/>
           <w:color w:val="636363"/>
-          <w:sz w:val="28"/>
         </w:rPr>
         <w:t> </w:t>
       </w:r>
       <w:r>
-        <w:rPr>
-          <w:rStyle w:val="Strong"/>
-          <w:rFonts w:ascii="Helvetica" w:eastAsiaTheme="majorEastAsia" w:hAnsi="Helvetica"/>
-          <w:noProof/>
-          <w:color w:val="636363"/>
-          <w:sz w:val="28"/>
-        </w:rPr>
-        <w:t>các máy tính có thể clone lại mã nguồn từ một repository</w:t>
+        <w:t>và</w:t>
       </w:r>
       <w:r>
         <w:rPr>
           <w:rStyle w:val="apple-converted-space"/>
           <w:rFonts w:ascii="Helvetica" w:hAnsi="Helvetica"/>
-          <w:noProof/>
           <w:color w:val="636363"/>
-          <w:sz w:val="28"/>
         </w:rPr>
         <w:t> </w:t>
       </w:r>
       <w:r>
         <w:rPr>
-          <w:rFonts w:ascii="Helvetica" w:hAnsi="Helvetica"/>
-          <w:noProof/>
-          <w:color w:val="636363"/>
-          <w:sz w:val="28"/>
-        </w:rPr>
-        <w:t>và</w:t>
+          <w:rStyle w:val="Emphasis"/>
+        </w:rPr>
+        <w:t>Github chính là một dịch vụ máy chủ repository</w:t>
       </w:r>
       <w:r>
         <w:rPr>
           <w:rStyle w:val="apple-converted-space"/>
           <w:rFonts w:ascii="Helvetica" w:hAnsi="Helvetica"/>
-          <w:noProof/>
           <w:color w:val="636363"/>
-          <w:sz w:val="28"/>
         </w:rPr>
         <w:t> </w:t>
       </w:r>
       <w:r>
-        <w:rPr>
-          <w:rStyle w:val="Strong"/>
-          <w:rFonts w:ascii="Helvetica" w:eastAsiaTheme="majorEastAsia" w:hAnsi="Helvetica"/>
-          <w:noProof/>
-          <w:color w:val="636363"/>
-          <w:sz w:val="28"/>
-        </w:rPr>
-        <w:t>Github chính là một dịch vụ máy chủ repository</w:t>
-      </w:r>
-      <w:r>
-        <w:rPr>
-          <w:rStyle w:val="apple-converted-space"/>
-          <w:rFonts w:ascii="Helvetica" w:hAnsi="Helvetica"/>
-          <w:noProof/>
-          <w:color w:val="636363"/>
-          <w:sz w:val="28"/>
-        </w:rPr>
-        <w:t> </w:t>
-      </w:r>
-      <w:r>
-        <w:rPr>
-          <w:rFonts w:ascii="Helvetica" w:hAnsi="Helvetica"/>
-          <w:noProof/>
-          <w:color w:val="636363"/>
-          <w:sz w:val="28"/>
-        </w:rPr>
         <w:t>công cộng, mỗi người có thể tạo tài khoản trên đó để tạo ra các kho chứa của riêng mình để có thể làm việc.</w:t>
       </w:r>
     </w:p>
     <w:p>
-      <w:pPr>
-        <w:pStyle w:val="NormalWeb"/>
-        <w:shd w:val="clear" w:color="auto" w:fill="FFFFFF"/>
-        <w:spacing w:before="0" w:beforeAutospacing="0" w:after="375" w:afterAutospacing="0" w:line="396" w:lineRule="atLeast"/>
-        <w:rPr>
-          <w:rFonts w:ascii="Helvetica" w:hAnsi="Helvetica"/>
-          <w:noProof/>
-          <w:color w:val="636363"/>
-          <w:sz w:val="28"/>
-        </w:rPr>
-      </w:pPr>
-      <w:r>
-        <w:rPr>
-          <w:rFonts w:ascii="Helvetica" w:hAnsi="Helvetica"/>
-          <w:noProof/>
-          <w:color w:val="636363"/>
-          <w:sz w:val="28"/>
-        </w:rPr>
-        <w:t>Mặc dù Git có thể làm việc với bất kỳ trên máy chủ Linux nào nhưng để dễ hiểu và thực tế hơn, mình sẽ hướng dẫn các bạn sử dụng Git với Github trong suốt serie này.</w:t>
-      </w:r>
-      <w:r>
-        <w:rPr>
-          <w:rFonts w:ascii="Helvetica" w:hAnsi="Helvetica"/>
-          <w:noProof/>
-          <w:color w:val="636363"/>
-          <w:sz w:val="28"/>
-        </w:rPr>
-        <w:t xml:space="preserve"> </w:t>
-      </w:r>
-    </w:p>
-    <w:p>
-      <w:pPr>
-        <w:pStyle w:val="Heading1"/>
-        <w:rPr>
-          <w:sz w:val="48"/>
-        </w:rPr>
-      </w:pPr>
-      <w:bookmarkStart w:id="4" w:name="_Toc468143678"/>
-      <w:r>
-        <w:rPr>
-          <w:sz w:val="48"/>
-        </w:rPr>
+      <w:r>
         <w:lastRenderedPageBreak/>
+        <w:t xml:space="preserve">Mặc dù Git có thể làm việc với bất kỳ trên máy chủ Linux nào nhưng để dễ hiểu và thực tế hơn, mình sẽ hướng dẫn các bạn sử dụng Git với Github trong suốt serie này. </w:t>
+      </w:r>
+    </w:p>
+    <w:p>
+      <w:pPr>
+        <w:pStyle w:val="Heading2"/>
+      </w:pPr>
+      <w:bookmarkStart w:id="4" w:name="_Toc468178497"/>
+      <w:r>
         <w:t>Tại sao nên sử dụng Git?</w:t>
       </w:r>
       <w:bookmarkEnd w:id="4"/>
     </w:p>
     <w:p>
-      <w:pPr>
-        <w:pStyle w:val="NormalWeb"/>
-        <w:shd w:val="clear" w:color="auto" w:fill="FFFFFF"/>
-        <w:spacing w:before="0" w:beforeAutospacing="0" w:after="375" w:afterAutospacing="0" w:line="396" w:lineRule="atLeast"/>
-        <w:rPr>
-          <w:rFonts w:ascii="Helvetica" w:hAnsi="Helvetica"/>
-          <w:noProof/>
-          <w:color w:val="636363"/>
-          <w:sz w:val="28"/>
-        </w:rPr>
-      </w:pPr>
-      <w:r>
-        <w:rPr>
-          <w:rFonts w:ascii="Helvetica" w:hAnsi="Helvetica"/>
-          <w:noProof/>
-          <w:color w:val="636363"/>
-          <w:sz w:val="28"/>
-        </w:rPr>
+      <w:r>
         <w:t>Có rất nhiều lợi thế để bạn nên sử dụng Git trong việc lập trình ngay từ hôm nay, bất kể là lập trình cái gì đi chăng nữa.</w:t>
       </w:r>
     </w:p>
     <w:p>
       <w:pPr>
+        <w:pStyle w:val="ListParagraph"/>
         <w:numPr>
           <w:ilvl w:val="0"/>
-          <w:numId w:val="4"/>
+          <w:numId w:val="12"/>
         </w:numPr>
-        <w:shd w:val="clear" w:color="auto" w:fill="FFFFFF"/>
-        <w:spacing w:after="100" w:afterAutospacing="1" w:line="360" w:lineRule="atLeast"/>
-        <w:rPr>
-          <w:rFonts w:ascii="Helvetica" w:hAnsi="Helvetica"/>
-          <w:color w:val="636363"/>
-          <w:spacing w:val="-6"/>
-          <w:sz w:val="24"/>
-        </w:rPr>
-      </w:pPr>
-      <w:r>
-        <w:rPr>
-          <w:rFonts w:ascii="Helvetica" w:hAnsi="Helvetica"/>
-          <w:color w:val="636363"/>
-          <w:spacing w:val="-6"/>
-          <w:sz w:val="24"/>
-        </w:rPr>
+      </w:pPr>
+      <w:r>
         <w:t>Git dễ sử dụng, an toàn và nhanh chóng.</w:t>
       </w:r>
     </w:p>
     <w:p>
       <w:pPr>
+        <w:pStyle w:val="ListParagraph"/>
         <w:numPr>
           <w:ilvl w:val="0"/>
-          <w:numId w:val="4"/>
+          <w:numId w:val="12"/>
         </w:numPr>
-        <w:shd w:val="clear" w:color="auto" w:fill="FFFFFF"/>
-        <w:spacing w:before="100" w:beforeAutospacing="1" w:after="100" w:afterAutospacing="1" w:line="360" w:lineRule="atLeast"/>
-        <w:rPr>
-          <w:rFonts w:ascii="Helvetica" w:hAnsi="Helvetica"/>
-          <w:color w:val="636363"/>
-          <w:spacing w:val="-6"/>
-          <w:sz w:val="24"/>
-        </w:rPr>
-      </w:pPr>
-      <w:r>
-        <w:rPr>
-          <w:rFonts w:ascii="Helvetica" w:hAnsi="Helvetica"/>
-          <w:color w:val="636363"/>
-          <w:spacing w:val="-6"/>
-          <w:sz w:val="24"/>
-        </w:rPr>
+      </w:pPr>
+      <w:r>
         <w:t>Có thể giúp quy trình làm việc code theo nhóm đơn giản hơn rất nhiều bằng việc kết hợp các phân nhánh (branch).</w:t>
       </w:r>
     </w:p>
     <w:p>
       <w:pPr>
+        <w:pStyle w:val="ListParagraph"/>
         <w:numPr>
           <w:ilvl w:val="0"/>
-          <w:numId w:val="4"/>
+          <w:numId w:val="12"/>
         </w:numPr>
-        <w:shd w:val="clear" w:color="auto" w:fill="FFFFFF"/>
-        <w:spacing w:before="100" w:beforeAutospacing="1" w:after="100" w:afterAutospacing="1" w:line="360" w:lineRule="atLeast"/>
-        <w:rPr>
-          <w:rFonts w:ascii="Helvetica" w:hAnsi="Helvetica"/>
-          <w:color w:val="636363"/>
-          <w:spacing w:val="-6"/>
-          <w:sz w:val="24"/>
-        </w:rPr>
-      </w:pPr>
-      <w:r>
-        <w:rPr>
-          <w:rFonts w:ascii="Helvetica" w:hAnsi="Helvetica"/>
-          <w:color w:val="636363"/>
-          <w:spacing w:val="-6"/>
-          <w:sz w:val="24"/>
-        </w:rPr>
+      </w:pPr>
+      <w:r>
         <w:t>Bạn có thể làm việc ở bất cứ đâu vì chỉ cần clone mã nguồn từ kho chứa hoặc clone một phiên bản thay đổi nào đó từ kho chứa, hoặc một nhánh nào đó từ kho chứa.</w:t>
       </w:r>
     </w:p>
     <w:p>
       <w:pPr>
+        <w:pStyle w:val="ListParagraph"/>
         <w:numPr>
           <w:ilvl w:val="0"/>
-          <w:numId w:val="4"/>
+          <w:numId w:val="12"/>
         </w:numPr>
-        <w:shd w:val="clear" w:color="auto" w:fill="FFFFFF"/>
-        <w:spacing w:before="100" w:beforeAutospacing="1" w:after="100" w:afterAutospacing="1" w:line="360" w:lineRule="atLeast"/>
-        <w:rPr>
-          <w:rFonts w:ascii="Helvetica" w:hAnsi="Helvetica"/>
-          <w:color w:val="636363"/>
-          <w:spacing w:val="-6"/>
-          <w:sz w:val="24"/>
-        </w:rPr>
-      </w:pPr>
-      <w:r>
-        <w:rPr>
-          <w:rFonts w:ascii="Helvetica" w:hAnsi="Helvetica"/>
-          <w:color w:val="636363"/>
-          <w:spacing w:val="-6"/>
-          <w:sz w:val="24"/>
-        </w:rPr>
+      </w:pPr>
+      <w:r>
         <w:t>Dễ dàng trong việc deployment sản phẩm.</w:t>
       </w:r>
     </w:p>
     <w:p>
       <w:pPr>
+        <w:pStyle w:val="ListParagraph"/>
         <w:numPr>
           <w:ilvl w:val="0"/>
-          <w:numId w:val="4"/>
+          <w:numId w:val="12"/>
         </w:numPr>
-        <w:shd w:val="clear" w:color="auto" w:fill="FFFFFF"/>
-        <w:spacing w:before="100" w:beforeAutospacing="1" w:after="100" w:afterAutospacing="1" w:line="360" w:lineRule="atLeast"/>
-        <w:rPr>
-          <w:rFonts w:ascii="Helvetica" w:hAnsi="Helvetica"/>
-          <w:color w:val="636363"/>
-          <w:spacing w:val="-6"/>
-          <w:sz w:val="24"/>
-        </w:rPr>
-      </w:pPr>
-      <w:r>
-        <w:rPr>
-          <w:rFonts w:ascii="Helvetica" w:hAnsi="Helvetica"/>
-          <w:color w:val="636363"/>
-          <w:spacing w:val="-6"/>
-          <w:sz w:val="24"/>
-        </w:rPr>
+      </w:pPr>
+      <w:r>
         <w:t>Và nhiều hơn thế nữa.</w:t>
       </w:r>
     </w:p>
     <w:p>
-      <w:pPr>
-        <w:pStyle w:val="NormalWeb"/>
-        <w:shd w:val="clear" w:color="auto" w:fill="FFFFFF"/>
-        <w:spacing w:before="0" w:beforeAutospacing="0" w:after="375" w:afterAutospacing="0" w:line="396" w:lineRule="atLeast"/>
-        <w:rPr>
-          <w:rFonts w:ascii="Helvetica" w:hAnsi="Helvetica"/>
-          <w:noProof/>
-          <w:color w:val="636363"/>
-          <w:sz w:val="28"/>
-        </w:rPr>
-      </w:pPr>
-      <w:r>
-        <w:rPr>
-          <w:rFonts w:ascii="Helvetica" w:hAnsi="Helvetica"/>
-          <w:noProof/>
-          <w:color w:val="636363"/>
-          <w:sz w:val="28"/>
-        </w:rPr>
+      <w:r>
         <w:t>Nếu bạn là một lập trình viên thì Git là một hệ thống bạn cần phải biết cách sử dụng, ít nhất là ngay từ bây giờ.</w:t>
       </w:r>
     </w:p>
@@ -2235,14 +1795,12 @@
         <w:rPr>
           <w:sz w:val="40"/>
           <w:szCs w:val="36"/>
-          <w:lang w:val="en-US"/>
         </w:rPr>
       </w:pPr>
       <w:r>
         <w:rPr>
           <w:sz w:val="40"/>
           <w:szCs w:val="36"/>
-          <w:lang w:val="en-US"/>
         </w:rPr>
         <w:t xml:space="preserve">Nguồn : </w:t>
       </w:r>
@@ -2252,27 +1810,8 @@
             <w:rStyle w:val="Hyperlink"/>
             <w:sz w:val="40"/>
             <w:szCs w:val="36"/>
-            <w:lang w:val="en-US"/>
           </w:rPr>
-          <w:t>https://thachpham.com/tool</w:t>
-        </w:r>
-        <w:r>
-          <w:rPr>
-            <w:rStyle w:val="Hyperlink"/>
-            <w:sz w:val="40"/>
-            <w:szCs w:val="36"/>
-            <w:lang w:val="en-US"/>
-          </w:rPr>
-          <w:t>s</w:t>
-        </w:r>
-        <w:r>
-          <w:rPr>
-            <w:rStyle w:val="Hyperlink"/>
-            <w:sz w:val="40"/>
-            <w:szCs w:val="36"/>
-            <w:lang w:val="en-US"/>
-          </w:rPr>
-          <w:t>/git-git-va-github-la-gi-tai-sao-nen-dung.html</w:t>
+          <w:t>https://thachpham.com/tools/git-git-va-github-la-gi-tai-sao-nen-dung.html</w:t>
         </w:r>
       </w:hyperlink>
     </w:p>
@@ -2289,7 +1828,7 @@
         </w:rPr>
         <w:br w:type="page"/>
       </w:r>
-      <w:bookmarkStart w:id="5" w:name="_Toc468143679"/>
+      <w:bookmarkStart w:id="5" w:name="_Toc468178498"/>
       <w:r>
         <w:rPr>
           <w:sz w:val="48"/>
@@ -2327,57 +1866,25 @@
         </w:numPr>
         <w:rPr>
           <w:rStyle w:val="Strong"/>
-          <w:noProof/>
-          <w:sz w:val="22"/>
         </w:rPr>
       </w:pPr>
       <w:r>
         <w:rPr>
           <w:rStyle w:val="Strong"/>
-          <w:noProof/>
-          <w:sz w:val="22"/>
         </w:rPr>
         <w:t xml:space="preserve">Truy cập </w:t>
       </w:r>
       <w:r>
         <w:rPr>
+          <w:rStyle w:val="IntenseEmphasis"/>
+        </w:rPr>
+        <w:t>github.com</w:t>
+      </w:r>
+      <w:r>
+        <w:rPr>
           <w:rStyle w:val="Strong"/>
-          <w:b w:val="0"/>
-          <w:noProof/>
-          <w:color w:val="5B9BD5" w:themeColor="accent1"/>
-          <w:sz w:val="22"/>
-          <w14:shadow w14:blurRad="38100" w14:dist="25400" w14:dir="5400000" w14:sx="100000" w14:sy="100000" w14:kx="0" w14:ky="0" w14:algn="ctr">
-            <w14:srgbClr w14:val="6E747A">
-              <w14:alpha w14:val="57000"/>
-            </w14:srgbClr>
-          </w14:shadow>
-          <w14:textOutline w14:w="0" w14:cap="flat" w14:cmpd="sng" w14:algn="ctr">
-            <w14:noFill/>
-            <w14:prstDash w14:val="solid"/>
-            <w14:round/>
-          </w14:textOutline>
-        </w:rPr>
-        <w:t xml:space="preserve">github.com </w:t>
-      </w:r>
-      <w:r>
-        <w:rPr>
-          <w:rStyle w:val="Strong"/>
-          <w:b w:val="0"/>
-          <w:noProof/>
-          <w:color w:val="000000" w:themeColor="text1"/>
-          <w:sz w:val="22"/>
-          <w14:shadow w14:blurRad="38100" w14:dist="19050" w14:dir="2700000" w14:sx="100000" w14:sy="100000" w14:kx="0" w14:ky="0" w14:algn="tl">
-            <w14:schemeClr w14:val="dk1">
-              <w14:alpha w14:val="60000"/>
-            </w14:schemeClr>
-          </w14:shadow>
-          <w14:textOutline w14:w="0" w14:cap="flat" w14:cmpd="sng" w14:algn="ctr">
-            <w14:noFill/>
-            <w14:prstDash w14:val="solid"/>
-            <w14:round/>
-          </w14:textOutline>
-        </w:rPr>
-        <w:t>và điền các thông tin cơ bản</w:t>
+        </w:rPr>
+        <w:t xml:space="preserve"> và điền các thông tin cơ bản</w:t>
       </w:r>
     </w:p>
     <w:p>
@@ -2409,6 +1916,7 @@
           <w:noProof/>
           <w:color w:val="000000" w:themeColor="text1"/>
           <w:sz w:val="32"/>
+          <w:lang w:val="en-US"/>
         </w:rPr>
         <w:drawing>
           <wp:inline distT="0" distB="0" distL="0" distR="0" wp14:anchorId="28305D59" wp14:editId="6279F92B">
@@ -2484,10 +1992,6 @@
           <w:ilvl w:val="0"/>
           <w:numId w:val="2"/>
         </w:numPr>
-        <w:rPr>
-          <w:noProof/>
-          <w:sz w:val="22"/>
-        </w:rPr>
       </w:pPr>
       <w:r>
         <w:rPr>
@@ -2498,11 +2002,21 @@
         <w:t xml:space="preserve">Phần Username: </w:t>
       </w:r>
       <w:r>
-        <w:rPr>
-          <w:noProof/>
-          <w:sz w:val="22"/>
-        </w:rPr>
         <w:t>các bạn không cần mất quá nhiều thời gian để chọn tên đâu vì sau này có thể thay đổi được !</w:t>
+      </w:r>
+    </w:p>
+    <w:p>
+      <w:pPr>
+        <w:spacing w:line="259" w:lineRule="auto"/>
+        <w:rPr>
+          <w:rFonts w:eastAsiaTheme="minorEastAsia"/>
+          <w:noProof w:val="0"/>
+          <w:sz w:val="21"/>
+          <w:szCs w:val="21"/>
+        </w:rPr>
+      </w:pPr>
+      <w:r>
+        <w:br w:type="page"/>
       </w:r>
     </w:p>
     <w:p>
@@ -2521,51 +2035,60 @@
           <w:numId w:val="1"/>
         </w:numPr>
         <w:rPr>
-          <w:b/>
+          <w:rStyle w:val="Strong"/>
+        </w:rPr>
+      </w:pPr>
+      <w:r>
+        <w:rPr>
+          <w:rStyle w:val="Strong"/>
+        </w:rPr>
+        <w:t xml:space="preserve">Sau khi </w:t>
+      </w:r>
+      <w:r>
+        <w:rPr>
+          <w:rStyle w:val="IntenseEmphasis"/>
+        </w:rPr>
+        <w:t>khai báo thông tin cá nhân và xác nhận email</w:t>
+      </w:r>
+      <w:r>
+        <w:rPr>
+          <w:rStyle w:val="Strong"/>
+        </w:rPr>
+        <w:t xml:space="preserve"> xong sẽ đến phần setting kiểu tài khoản</w:t>
+      </w:r>
+    </w:p>
+    <w:p>
+      <w:pPr>
+        <w:pStyle w:val="ListParagraph"/>
+        <w:rPr>
           <w:noProof/>
           <w:sz w:val="22"/>
         </w:rPr>
       </w:pPr>
-      <w:r>
-        <w:rPr>
-          <w:b/>
+    </w:p>
+    <w:p>
+      <w:pPr>
+        <w:pStyle w:val="ListParagraph"/>
+        <w:rPr>
           <w:noProof/>
           <w:sz w:val="22"/>
         </w:rPr>
-        <w:t xml:space="preserve">Sau khi </w:t>
-      </w:r>
-      <w:r>
-        <w:rPr>
-          <w:b/>
-          <w:noProof/>
-          <w:color w:val="5B9BD5" w:themeColor="accent1"/>
-          <w:sz w:val="22"/>
-        </w:rPr>
-        <w:t xml:space="preserve">khai báo thông tin cá nhân và xác nhận email </w:t>
-      </w:r>
-      <w:r>
-        <w:rPr>
-          <w:b/>
+      </w:pPr>
+    </w:p>
+    <w:p>
+      <w:pPr>
+        <w:pStyle w:val="ListParagraph"/>
+        <w:rPr>
           <w:noProof/>
           <w:sz w:val="22"/>
         </w:rPr>
-        <w:t>xong sẽ đến phần setting kiểu tài khoản</w:t>
-      </w:r>
-    </w:p>
-    <w:p>
-      <w:pPr>
-        <w:pStyle w:val="ListParagraph"/>
+      </w:pPr>
+      <w:r>
         <w:rPr>
           <w:noProof/>
           <w:sz w:val="22"/>
-        </w:rPr>
-      </w:pPr>
-      <w:r>
-        <w:rPr>
-          <w:noProof/>
-          <w:sz w:val="22"/>
-        </w:rPr>
-        <w:lastRenderedPageBreak/>
+          <w:lang w:val="en-US"/>
+        </w:rPr>
         <w:drawing>
           <wp:inline distT="0" distB="0" distL="0" distR="0" wp14:anchorId="7C58DEA7" wp14:editId="7862AC6B">
             <wp:extent cx="5943600" cy="3341370"/>
@@ -2620,25 +2143,136 @@
     </w:p>
     <w:p>
       <w:pPr>
+        <w:ind w:left="360"/>
+        <w:rPr>
+          <w:rStyle w:val="Emphasis"/>
+          <w:sz w:val="24"/>
+        </w:rPr>
+      </w:pPr>
+    </w:p>
+    <w:p>
+      <w:pPr>
+        <w:ind w:left="360"/>
+        <w:rPr>
+          <w:rStyle w:val="Emphasis"/>
+          <w:sz w:val="24"/>
+        </w:rPr>
+      </w:pPr>
+    </w:p>
+    <w:p>
+      <w:pPr>
+        <w:ind w:left="360"/>
+        <w:rPr>
+          <w:rStyle w:val="Emphasis"/>
+          <w:sz w:val="24"/>
+        </w:rPr>
+      </w:pPr>
+    </w:p>
+    <w:p>
+      <w:pPr>
+        <w:ind w:left="360"/>
+        <w:rPr>
+          <w:rStyle w:val="Emphasis"/>
+          <w:sz w:val="24"/>
+        </w:rPr>
+      </w:pPr>
+    </w:p>
+    <w:p>
+      <w:pPr>
+        <w:ind w:left="360"/>
+        <w:rPr>
+          <w:rStyle w:val="Emphasis"/>
+          <w:sz w:val="24"/>
+        </w:rPr>
+      </w:pPr>
+    </w:p>
+    <w:p>
+      <w:pPr>
+        <w:ind w:left="360"/>
+        <w:rPr>
+          <w:rStyle w:val="Emphasis"/>
+          <w:sz w:val="24"/>
+        </w:rPr>
+      </w:pPr>
+    </w:p>
+    <w:p>
+      <w:pPr>
+        <w:ind w:left="360"/>
+        <w:rPr>
+          <w:rStyle w:val="Emphasis"/>
+          <w:sz w:val="24"/>
+        </w:rPr>
+      </w:pPr>
+    </w:p>
+    <w:p>
+      <w:pPr>
+        <w:ind w:left="360"/>
+        <w:rPr>
+          <w:rStyle w:val="Emphasis"/>
+          <w:sz w:val="24"/>
+        </w:rPr>
+      </w:pPr>
+    </w:p>
+    <w:p>
+      <w:pPr>
+        <w:spacing w:line="259" w:lineRule="auto"/>
+        <w:rPr>
+          <w:rStyle w:val="Emphasis"/>
+          <w:sz w:val="24"/>
+        </w:rPr>
+      </w:pPr>
+      <w:r>
+        <w:rPr>
+          <w:rStyle w:val="Emphasis"/>
+          <w:sz w:val="24"/>
+        </w:rPr>
+        <w:br w:type="page"/>
+      </w:r>
+    </w:p>
+    <w:p>
+      <w:pPr>
+        <w:ind w:left="360"/>
+        <w:rPr>
+          <w:rStyle w:val="Emphasis"/>
+          <w:sz w:val="24"/>
+        </w:rPr>
+      </w:pPr>
+    </w:p>
+    <w:p>
+      <w:pPr>
         <w:pStyle w:val="ListParagraph"/>
         <w:numPr>
           <w:ilvl w:val="0"/>
           <w:numId w:val="1"/>
         </w:numPr>
         <w:rPr>
+          <w:rStyle w:val="Emphasis"/>
+          <w:bCs/>
+          <w:i w:val="0"/>
+          <w:iCs w:val="0"/>
+          <w:sz w:val="36"/>
+        </w:rPr>
+      </w:pPr>
+      <w:r>
+        <w:rPr>
           <w:rStyle w:val="Strong"/>
-          <w:noProof/>
-          <w:sz w:val="22"/>
-        </w:rPr>
-      </w:pPr>
+        </w:rPr>
+        <w:t>Cho github biết thêm về bản thân bạn ( Skip cũng được)</w:t>
+      </w:r>
       <w:r>
         <w:rPr>
           <w:rStyle w:val="Strong"/>
-          <w:noProof/>
-          <w:sz w:val="22"/>
-        </w:rPr>
-        <w:t>Cho github biết thêm về bản thân bạn ( Skip cũng được)</w:t>
-      </w:r>
+        </w:rPr>
+        <w:t xml:space="preserve"> </w:t>
+      </w:r>
+    </w:p>
+    <w:p>
+      <w:pPr>
+        <w:rPr>
+          <w:rStyle w:val="Emphasis"/>
+          <w:sz w:val="24"/>
+        </w:rPr>
+      </w:pPr>
     </w:p>
     <w:p>
       <w:pPr>
@@ -2660,11 +2294,12 @@
           <w:i/>
           <w:iCs/>
           <w:sz w:val="24"/>
+          <w:lang w:val="en-US"/>
         </w:rPr>
         <w:drawing>
           <wp:inline distT="0" distB="0" distL="0" distR="0" wp14:anchorId="7C7D7988" wp14:editId="74AC4F90">
-            <wp:extent cx="5943600" cy="3341370"/>
-            <wp:effectExtent l="0" t="0" r="0" b="0"/>
+            <wp:extent cx="5943113" cy="3341370"/>
+            <wp:effectExtent l="0" t="0" r="635" b="0"/>
             <wp:docPr id="6" name="Picture 6"/>
             <wp:cNvGraphicFramePr>
               <a:graphicFrameLocks xmlns:a="http://schemas.openxmlformats.org/drawingml/2006/main" noChangeAspect="1"/>
@@ -2691,7 +2326,7 @@
                   <pic:spPr>
                     <a:xfrm>
                       <a:off x="0" y="0"/>
-                      <a:ext cx="5943600" cy="3341370"/>
+                      <a:ext cx="5943113" cy="3341370"/>
                     </a:xfrm>
                     <a:prstGeom prst="rect">
                       <a:avLst/>
@@ -2722,12 +2357,19 @@
     </w:p>
     <w:p>
       <w:pPr>
-        <w:jc w:val="center"/>
+        <w:spacing w:line="259" w:lineRule="auto"/>
         <w:rPr>
           <w:rStyle w:val="Emphasis"/>
           <w:sz w:val="24"/>
         </w:rPr>
       </w:pPr>
+      <w:r>
+        <w:rPr>
+          <w:rStyle w:val="Emphasis"/>
+          <w:sz w:val="24"/>
+        </w:rPr>
+        <w:br w:type="page"/>
+      </w:r>
     </w:p>
     <w:p>
       <w:pPr>
@@ -2738,16 +2380,13 @@
         </w:numPr>
         <w:rPr>
           <w:rStyle w:val="Strong"/>
-          <w:noProof/>
-          <w:sz w:val="22"/>
         </w:rPr>
       </w:pPr>
       <w:r>
         <w:rPr>
           <w:rStyle w:val="Strong"/>
-          <w:noProof/>
-          <w:sz w:val="22"/>
-        </w:rPr>
+        </w:rPr>
+        <w:lastRenderedPageBreak/>
         <w:t>Done !!!</w:t>
       </w:r>
     </w:p>
@@ -2776,11 +2415,28 @@
           <w:bCs/>
           <w:noProof/>
           <w:sz w:val="22"/>
+          <w:lang w:val="en-US"/>
         </w:rPr>
         <w:drawing>
-          <wp:inline distT="0" distB="0" distL="0" distR="0" wp14:anchorId="11753C94" wp14:editId="59A1B795">
+          <wp:anchor distT="0" distB="0" distL="114300" distR="114300" simplePos="0" relativeHeight="251661312" behindDoc="1" locked="0" layoutInCell="1" allowOverlap="1">
+            <wp:simplePos x="0" y="0"/>
+            <wp:positionH relativeFrom="column">
+              <wp:posOffset>457200</wp:posOffset>
+            </wp:positionH>
+            <wp:positionV relativeFrom="paragraph">
+              <wp:posOffset>0</wp:posOffset>
+            </wp:positionV>
             <wp:extent cx="5943600" cy="3341370"/>
             <wp:effectExtent l="0" t="0" r="0" b="0"/>
+            <wp:wrapTight wrapText="bothSides">
+              <wp:wrapPolygon edited="0">
+                <wp:start x="0" y="0"/>
+                <wp:lineTo x="0" y="21428"/>
+                <wp:lineTo x="21531" y="21428"/>
+                <wp:lineTo x="21531" y="0"/>
+                <wp:lineTo x="0" y="0"/>
+              </wp:wrapPolygon>
+            </wp:wrapTight>
             <wp:docPr id="7" name="Picture 7"/>
             <wp:cNvGraphicFramePr>
               <a:graphicFrameLocks xmlns:a="http://schemas.openxmlformats.org/drawingml/2006/main" noChangeAspect="1"/>
@@ -2816,7 +2472,7 @@
                 </pic:pic>
               </a:graphicData>
             </a:graphic>
-          </wp:inline>
+          </wp:anchor>
         </w:drawing>
       </w:r>
     </w:p>
@@ -2857,6 +2513,10 @@
     <w:p>
       <w:pPr>
         <w:pStyle w:val="Heading1"/>
+        <w:numPr>
+          <w:ilvl w:val="0"/>
+          <w:numId w:val="0"/>
+        </w:numPr>
         <w:rPr>
           <w:sz w:val="48"/>
         </w:rPr>
@@ -2927,6 +2587,95 @@
 <file path=word/numbering.xml><?xml version="1.0" encoding="utf-8"?>
 <w:numbering xmlns:wpc="http://schemas.microsoft.com/office/word/2010/wordprocessingCanvas" xmlns:cx="http://schemas.microsoft.com/office/drawing/2014/chartex" xmlns:cx1="http://schemas.microsoft.com/office/drawing/2015/9/8/chartex" xmlns:cx2="http://schemas.microsoft.com/office/drawing/2015/10/21/chartex" xmlns:cx3="http://schemas.microsoft.com/office/drawing/2016/5/9/chartex" xmlns:cx4="http://schemas.microsoft.com/office/drawing/2016/5/10/chartex" xmlns:cx5="http://schemas.microsoft.com/office/drawing/2016/5/11/chartex" xmlns:mc="http://schemas.openxmlformats.org/markup-compatibility/2006" xmlns:o="urn:schemas-microsoft-com:office:office" xmlns:r="http://schemas.openxmlformats.org/officeDocument/2006/relationships" xmlns:m="http://schemas.openxmlformats.org/officeDocument/2006/math" xmlns:v="urn:schemas-microsoft-com:vml" xmlns:wp14="http://schemas.microsoft.com/office/word/2010/wordprocessingDrawing" xmlns:wp="http://schemas.openxmlformats.org/drawingml/2006/wordprocessingDrawing" xmlns:w10="urn:schemas-microsoft-com:office:word" xmlns:w="http://schemas.openxmlformats.org/wordprocessingml/2006/main" xmlns:w14="http://schemas.microsoft.com/office/word/2010/wordml" xmlns:w15="http://schemas.microsoft.com/office/word/2012/wordml" xmlns:w16se="http://schemas.microsoft.com/office/word/2015/wordml/symex" xmlns:wpg="http://schemas.microsoft.com/office/word/2010/wordprocessingGroup" xmlns:wpi="http://schemas.microsoft.com/office/word/2010/wordprocessingInk" xmlns:wne="http://schemas.microsoft.com/office/word/2006/wordml" xmlns:wps="http://schemas.microsoft.com/office/word/2010/wordprocessingShape" mc:Ignorable="w14 w15 w16se wp14">
   <w:abstractNum w:abstractNumId="0" w15:restartNumberingAfterBreak="0">
+    <w:nsid w:val="0FBC41AC"/>
+    <w:multiLevelType w:val="hybridMultilevel"/>
+    <w:tmpl w:val="E062D1C4"/>
+    <w:lvl w:ilvl="0" w:tplc="7892E230">
+      <w:start w:val="1"/>
+      <w:numFmt w:val="decimal"/>
+      <w:lvlText w:val="%1."/>
+      <w:lvlJc w:val="left"/>
+      <w:pPr>
+        <w:ind w:left="720" w:hanging="360"/>
+      </w:pPr>
+      <w:rPr>
+        <w:rFonts w:hint="default"/>
+      </w:rPr>
+    </w:lvl>
+    <w:lvl w:ilvl="1" w:tplc="04090019" w:tentative="1">
+      <w:start w:val="1"/>
+      <w:numFmt w:val="lowerLetter"/>
+      <w:lvlText w:val="%2."/>
+      <w:lvlJc w:val="left"/>
+      <w:pPr>
+        <w:ind w:left="1440" w:hanging="360"/>
+      </w:pPr>
+    </w:lvl>
+    <w:lvl w:ilvl="2" w:tplc="0409001B" w:tentative="1">
+      <w:start w:val="1"/>
+      <w:numFmt w:val="lowerRoman"/>
+      <w:lvlText w:val="%3."/>
+      <w:lvlJc w:val="right"/>
+      <w:pPr>
+        <w:ind w:left="2160" w:hanging="180"/>
+      </w:pPr>
+    </w:lvl>
+    <w:lvl w:ilvl="3" w:tplc="0409000F" w:tentative="1">
+      <w:start w:val="1"/>
+      <w:numFmt w:val="decimal"/>
+      <w:lvlText w:val="%4."/>
+      <w:lvlJc w:val="left"/>
+      <w:pPr>
+        <w:ind w:left="2880" w:hanging="360"/>
+      </w:pPr>
+    </w:lvl>
+    <w:lvl w:ilvl="4" w:tplc="04090019" w:tentative="1">
+      <w:start w:val="1"/>
+      <w:numFmt w:val="lowerLetter"/>
+      <w:lvlText w:val="%5."/>
+      <w:lvlJc w:val="left"/>
+      <w:pPr>
+        <w:ind w:left="3600" w:hanging="360"/>
+      </w:pPr>
+    </w:lvl>
+    <w:lvl w:ilvl="5" w:tplc="0409001B" w:tentative="1">
+      <w:start w:val="1"/>
+      <w:numFmt w:val="lowerRoman"/>
+      <w:lvlText w:val="%6."/>
+      <w:lvlJc w:val="right"/>
+      <w:pPr>
+        <w:ind w:left="4320" w:hanging="180"/>
+      </w:pPr>
+    </w:lvl>
+    <w:lvl w:ilvl="6" w:tplc="0409000F" w:tentative="1">
+      <w:start w:val="1"/>
+      <w:numFmt w:val="decimal"/>
+      <w:lvlText w:val="%7."/>
+      <w:lvlJc w:val="left"/>
+      <w:pPr>
+        <w:ind w:left="5040" w:hanging="360"/>
+      </w:pPr>
+    </w:lvl>
+    <w:lvl w:ilvl="7" w:tplc="04090019" w:tentative="1">
+      <w:start w:val="1"/>
+      <w:numFmt w:val="lowerLetter"/>
+      <w:lvlText w:val="%8."/>
+      <w:lvlJc w:val="left"/>
+      <w:pPr>
+        <w:ind w:left="5760" w:hanging="360"/>
+      </w:pPr>
+    </w:lvl>
+    <w:lvl w:ilvl="8" w:tplc="0409001B" w:tentative="1">
+      <w:start w:val="1"/>
+      <w:numFmt w:val="lowerRoman"/>
+      <w:lvlText w:val="%9."/>
+      <w:lvlJc w:val="right"/>
+      <w:pPr>
+        <w:ind w:left="6480" w:hanging="180"/>
+      </w:pPr>
+    </w:lvl>
+  </w:abstractNum>
+  <w:abstractNum w:abstractNumId="1" w15:restartNumberingAfterBreak="0">
     <w:nsid w:val="0FC47D3D"/>
     <w:multiLevelType w:val="multilevel"/>
     <w:tmpl w:val="BD8E7DC2"/>
@@ -3075,7 +2824,7 @@
       </w:rPr>
     </w:lvl>
   </w:abstractNum>
-  <w:abstractNum w:abstractNumId="1" w15:restartNumberingAfterBreak="0">
+  <w:abstractNum w:abstractNumId="2" w15:restartNumberingAfterBreak="0">
     <w:nsid w:val="1722394C"/>
     <w:multiLevelType w:val="multilevel"/>
     <w:tmpl w:val="977C1934"/>
@@ -3188,7 +2937,280 @@
       </w:pPr>
     </w:lvl>
   </w:abstractNum>
-  <w:abstractNum w:abstractNumId="2" w15:restartNumberingAfterBreak="0">
+  <w:abstractNum w:abstractNumId="3" w15:restartNumberingAfterBreak="0">
+    <w:nsid w:val="19C0099B"/>
+    <w:multiLevelType w:val="multilevel"/>
+    <w:tmpl w:val="90046898"/>
+    <w:lvl w:ilvl="0">
+      <w:start w:val="1"/>
+      <w:numFmt w:val="decimal"/>
+      <w:suff w:val="space"/>
+      <w:lvlText w:val="Chapter %1"/>
+      <w:lvlJc w:val="left"/>
+      <w:pPr>
+        <w:ind w:left="0" w:firstLine="0"/>
+      </w:pPr>
+      <w:rPr>
+        <w:rFonts w:hint="default"/>
+      </w:rPr>
+    </w:lvl>
+    <w:lvl w:ilvl="1">
+      <w:start w:val="1"/>
+      <w:numFmt w:val="none"/>
+      <w:suff w:val="nothing"/>
+      <w:lvlText w:val=""/>
+      <w:lvlJc w:val="left"/>
+      <w:pPr>
+        <w:ind w:left="0" w:firstLine="0"/>
+      </w:pPr>
+    </w:lvl>
+    <w:lvl w:ilvl="2">
+      <w:start w:val="1"/>
+      <w:numFmt w:val="none"/>
+      <w:suff w:val="nothing"/>
+      <w:lvlText w:val=""/>
+      <w:lvlJc w:val="left"/>
+      <w:pPr>
+        <w:ind w:left="0" w:firstLine="0"/>
+      </w:pPr>
+    </w:lvl>
+    <w:lvl w:ilvl="3">
+      <w:start w:val="1"/>
+      <w:numFmt w:val="none"/>
+      <w:suff w:val="nothing"/>
+      <w:lvlText w:val=""/>
+      <w:lvlJc w:val="left"/>
+      <w:pPr>
+        <w:ind w:left="0" w:firstLine="0"/>
+      </w:pPr>
+    </w:lvl>
+    <w:lvl w:ilvl="4">
+      <w:start w:val="1"/>
+      <w:numFmt w:val="none"/>
+      <w:suff w:val="nothing"/>
+      <w:lvlText w:val=""/>
+      <w:lvlJc w:val="left"/>
+      <w:pPr>
+        <w:ind w:left="0" w:firstLine="0"/>
+      </w:pPr>
+    </w:lvl>
+    <w:lvl w:ilvl="5">
+      <w:start w:val="1"/>
+      <w:numFmt w:val="none"/>
+      <w:suff w:val="nothing"/>
+      <w:lvlText w:val=""/>
+      <w:lvlJc w:val="left"/>
+      <w:pPr>
+        <w:ind w:left="0" w:firstLine="0"/>
+      </w:pPr>
+    </w:lvl>
+    <w:lvl w:ilvl="6">
+      <w:start w:val="1"/>
+      <w:numFmt w:val="none"/>
+      <w:suff w:val="nothing"/>
+      <w:lvlText w:val=""/>
+      <w:lvlJc w:val="left"/>
+      <w:pPr>
+        <w:ind w:left="0" w:firstLine="0"/>
+      </w:pPr>
+    </w:lvl>
+    <w:lvl w:ilvl="7">
+      <w:start w:val="1"/>
+      <w:numFmt w:val="none"/>
+      <w:suff w:val="nothing"/>
+      <w:lvlText w:val=""/>
+      <w:lvlJc w:val="left"/>
+      <w:pPr>
+        <w:ind w:left="0" w:firstLine="0"/>
+      </w:pPr>
+    </w:lvl>
+    <w:lvl w:ilvl="8">
+      <w:start w:val="1"/>
+      <w:numFmt w:val="none"/>
+      <w:suff w:val="nothing"/>
+      <w:lvlText w:val=""/>
+      <w:lvlJc w:val="left"/>
+      <w:pPr>
+        <w:ind w:left="0" w:firstLine="0"/>
+      </w:pPr>
+    </w:lvl>
+  </w:abstractNum>
+  <w:abstractNum w:abstractNumId="4" w15:restartNumberingAfterBreak="0">
+    <w:nsid w:val="2C550754"/>
+    <w:multiLevelType w:val="hybridMultilevel"/>
+    <w:tmpl w:val="54663C0A"/>
+    <w:lvl w:ilvl="0" w:tplc="8CDE9AFC">
+      <w:start w:val="1"/>
+      <w:numFmt w:val="decimal"/>
+      <w:lvlText w:val="%1."/>
+      <w:lvlJc w:val="left"/>
+      <w:pPr>
+        <w:ind w:left="720" w:hanging="360"/>
+      </w:pPr>
+      <w:rPr>
+        <w:rFonts w:hint="default"/>
+      </w:rPr>
+    </w:lvl>
+    <w:lvl w:ilvl="1" w:tplc="04090019" w:tentative="1">
+      <w:start w:val="1"/>
+      <w:numFmt w:val="lowerLetter"/>
+      <w:lvlText w:val="%2."/>
+      <w:lvlJc w:val="left"/>
+      <w:pPr>
+        <w:ind w:left="1440" w:hanging="360"/>
+      </w:pPr>
+    </w:lvl>
+    <w:lvl w:ilvl="2" w:tplc="0409001B" w:tentative="1">
+      <w:start w:val="1"/>
+      <w:numFmt w:val="lowerRoman"/>
+      <w:lvlText w:val="%3."/>
+      <w:lvlJc w:val="right"/>
+      <w:pPr>
+        <w:ind w:left="2160" w:hanging="180"/>
+      </w:pPr>
+    </w:lvl>
+    <w:lvl w:ilvl="3" w:tplc="0409000F" w:tentative="1">
+      <w:start w:val="1"/>
+      <w:numFmt w:val="decimal"/>
+      <w:lvlText w:val="%4."/>
+      <w:lvlJc w:val="left"/>
+      <w:pPr>
+        <w:ind w:left="2880" w:hanging="360"/>
+      </w:pPr>
+    </w:lvl>
+    <w:lvl w:ilvl="4" w:tplc="04090019" w:tentative="1">
+      <w:start w:val="1"/>
+      <w:numFmt w:val="lowerLetter"/>
+      <w:lvlText w:val="%5."/>
+      <w:lvlJc w:val="left"/>
+      <w:pPr>
+        <w:ind w:left="3600" w:hanging="360"/>
+      </w:pPr>
+    </w:lvl>
+    <w:lvl w:ilvl="5" w:tplc="0409001B" w:tentative="1">
+      <w:start w:val="1"/>
+      <w:numFmt w:val="lowerRoman"/>
+      <w:lvlText w:val="%6."/>
+      <w:lvlJc w:val="right"/>
+      <w:pPr>
+        <w:ind w:left="4320" w:hanging="180"/>
+      </w:pPr>
+    </w:lvl>
+    <w:lvl w:ilvl="6" w:tplc="0409000F" w:tentative="1">
+      <w:start w:val="1"/>
+      <w:numFmt w:val="decimal"/>
+      <w:lvlText w:val="%7."/>
+      <w:lvlJc w:val="left"/>
+      <w:pPr>
+        <w:ind w:left="5040" w:hanging="360"/>
+      </w:pPr>
+    </w:lvl>
+    <w:lvl w:ilvl="7" w:tplc="04090019" w:tentative="1">
+      <w:start w:val="1"/>
+      <w:numFmt w:val="lowerLetter"/>
+      <w:lvlText w:val="%8."/>
+      <w:lvlJc w:val="left"/>
+      <w:pPr>
+        <w:ind w:left="5760" w:hanging="360"/>
+      </w:pPr>
+    </w:lvl>
+    <w:lvl w:ilvl="8" w:tplc="0409001B" w:tentative="1">
+      <w:start w:val="1"/>
+      <w:numFmt w:val="lowerRoman"/>
+      <w:lvlText w:val="%9."/>
+      <w:lvlJc w:val="right"/>
+      <w:pPr>
+        <w:ind w:left="6480" w:hanging="180"/>
+      </w:pPr>
+    </w:lvl>
+  </w:abstractNum>
+  <w:abstractNum w:abstractNumId="5" w15:restartNumberingAfterBreak="0">
+    <w:nsid w:val="32ED64FD"/>
+    <w:multiLevelType w:val="hybridMultilevel"/>
+    <w:tmpl w:val="217A98BC"/>
+    <w:lvl w:ilvl="0" w:tplc="04090013">
+      <w:start w:val="1"/>
+      <w:numFmt w:val="upperRoman"/>
+      <w:lvlText w:val="%1."/>
+      <w:lvlJc w:val="right"/>
+      <w:pPr>
+        <w:ind w:left="720" w:hanging="360"/>
+      </w:pPr>
+    </w:lvl>
+    <w:lvl w:ilvl="1" w:tplc="04090019" w:tentative="1">
+      <w:start w:val="1"/>
+      <w:numFmt w:val="lowerLetter"/>
+      <w:lvlText w:val="%2."/>
+      <w:lvlJc w:val="left"/>
+      <w:pPr>
+        <w:ind w:left="1440" w:hanging="360"/>
+      </w:pPr>
+    </w:lvl>
+    <w:lvl w:ilvl="2" w:tplc="0409001B" w:tentative="1">
+      <w:start w:val="1"/>
+      <w:numFmt w:val="lowerRoman"/>
+      <w:lvlText w:val="%3."/>
+      <w:lvlJc w:val="right"/>
+      <w:pPr>
+        <w:ind w:left="2160" w:hanging="180"/>
+      </w:pPr>
+    </w:lvl>
+    <w:lvl w:ilvl="3" w:tplc="0409000F" w:tentative="1">
+      <w:start w:val="1"/>
+      <w:numFmt w:val="decimal"/>
+      <w:lvlText w:val="%4."/>
+      <w:lvlJc w:val="left"/>
+      <w:pPr>
+        <w:ind w:left="2880" w:hanging="360"/>
+      </w:pPr>
+    </w:lvl>
+    <w:lvl w:ilvl="4" w:tplc="04090019" w:tentative="1">
+      <w:start w:val="1"/>
+      <w:numFmt w:val="lowerLetter"/>
+      <w:lvlText w:val="%5."/>
+      <w:lvlJc w:val="left"/>
+      <w:pPr>
+        <w:ind w:left="3600" w:hanging="360"/>
+      </w:pPr>
+    </w:lvl>
+    <w:lvl w:ilvl="5" w:tplc="0409001B" w:tentative="1">
+      <w:start w:val="1"/>
+      <w:numFmt w:val="lowerRoman"/>
+      <w:lvlText w:val="%6."/>
+      <w:lvlJc w:val="right"/>
+      <w:pPr>
+        <w:ind w:left="4320" w:hanging="180"/>
+      </w:pPr>
+    </w:lvl>
+    <w:lvl w:ilvl="6" w:tplc="0409000F" w:tentative="1">
+      <w:start w:val="1"/>
+      <w:numFmt w:val="decimal"/>
+      <w:lvlText w:val="%7."/>
+      <w:lvlJc w:val="left"/>
+      <w:pPr>
+        <w:ind w:left="5040" w:hanging="360"/>
+      </w:pPr>
+    </w:lvl>
+    <w:lvl w:ilvl="7" w:tplc="04090019" w:tentative="1">
+      <w:start w:val="1"/>
+      <w:numFmt w:val="lowerLetter"/>
+      <w:lvlText w:val="%8."/>
+      <w:lvlJc w:val="left"/>
+      <w:pPr>
+        <w:ind w:left="5760" w:hanging="360"/>
+      </w:pPr>
+    </w:lvl>
+    <w:lvl w:ilvl="8" w:tplc="0409001B" w:tentative="1">
+      <w:start w:val="1"/>
+      <w:numFmt w:val="lowerRoman"/>
+      <w:lvlText w:val="%9."/>
+      <w:lvlJc w:val="right"/>
+      <w:pPr>
+        <w:ind w:left="6480" w:hanging="180"/>
+      </w:pPr>
+    </w:lvl>
+  </w:abstractNum>
+  <w:abstractNum w:abstractNumId="6" w15:restartNumberingAfterBreak="0">
     <w:nsid w:val="3D3A0A79"/>
     <w:multiLevelType w:val="hybridMultilevel"/>
     <w:tmpl w:val="E070EB2E"/>
@@ -3277,7 +3299,215 @@
       </w:pPr>
     </w:lvl>
   </w:abstractNum>
-  <w:abstractNum w:abstractNumId="3" w15:restartNumberingAfterBreak="0">
+  <w:abstractNum w:abstractNumId="7" w15:restartNumberingAfterBreak="0">
+    <w:nsid w:val="3E1448A5"/>
+    <w:multiLevelType w:val="multilevel"/>
+    <w:tmpl w:val="04090027"/>
+    <w:lvl w:ilvl="0">
+      <w:start w:val="1"/>
+      <w:numFmt w:val="upperRoman"/>
+      <w:pStyle w:val="Heading1"/>
+      <w:lvlText w:val="%1."/>
+      <w:lvlJc w:val="left"/>
+      <w:pPr>
+        <w:ind w:left="0" w:firstLine="0"/>
+      </w:pPr>
+    </w:lvl>
+    <w:lvl w:ilvl="1">
+      <w:start w:val="1"/>
+      <w:numFmt w:val="upperLetter"/>
+      <w:pStyle w:val="Heading2"/>
+      <w:lvlText w:val="%2."/>
+      <w:lvlJc w:val="left"/>
+      <w:pPr>
+        <w:ind w:left="720" w:firstLine="0"/>
+      </w:pPr>
+    </w:lvl>
+    <w:lvl w:ilvl="2">
+      <w:start w:val="1"/>
+      <w:numFmt w:val="decimal"/>
+      <w:pStyle w:val="Heading3"/>
+      <w:lvlText w:val="%3."/>
+      <w:lvlJc w:val="left"/>
+      <w:pPr>
+        <w:ind w:left="1440" w:firstLine="0"/>
+      </w:pPr>
+    </w:lvl>
+    <w:lvl w:ilvl="3">
+      <w:start w:val="1"/>
+      <w:numFmt w:val="lowerLetter"/>
+      <w:pStyle w:val="Heading4"/>
+      <w:lvlText w:val="%4)"/>
+      <w:lvlJc w:val="left"/>
+      <w:pPr>
+        <w:ind w:left="2160" w:firstLine="0"/>
+      </w:pPr>
+    </w:lvl>
+    <w:lvl w:ilvl="4">
+      <w:start w:val="1"/>
+      <w:numFmt w:val="decimal"/>
+      <w:pStyle w:val="Heading5"/>
+      <w:lvlText w:val="(%5)"/>
+      <w:lvlJc w:val="left"/>
+      <w:pPr>
+        <w:ind w:left="2880" w:firstLine="0"/>
+      </w:pPr>
+    </w:lvl>
+    <w:lvl w:ilvl="5">
+      <w:start w:val="1"/>
+      <w:numFmt w:val="lowerLetter"/>
+      <w:pStyle w:val="Heading6"/>
+      <w:lvlText w:val="(%6)"/>
+      <w:lvlJc w:val="left"/>
+      <w:pPr>
+        <w:ind w:left="3600" w:firstLine="0"/>
+      </w:pPr>
+    </w:lvl>
+    <w:lvl w:ilvl="6">
+      <w:start w:val="1"/>
+      <w:numFmt w:val="lowerRoman"/>
+      <w:pStyle w:val="Heading7"/>
+      <w:lvlText w:val="(%7)"/>
+      <w:lvlJc w:val="left"/>
+      <w:pPr>
+        <w:ind w:left="4320" w:firstLine="0"/>
+      </w:pPr>
+    </w:lvl>
+    <w:lvl w:ilvl="7">
+      <w:start w:val="1"/>
+      <w:numFmt w:val="lowerLetter"/>
+      <w:pStyle w:val="Heading8"/>
+      <w:lvlText w:val="(%8)"/>
+      <w:lvlJc w:val="left"/>
+      <w:pPr>
+        <w:ind w:left="5040" w:firstLine="0"/>
+      </w:pPr>
+    </w:lvl>
+    <w:lvl w:ilvl="8">
+      <w:start w:val="1"/>
+      <w:numFmt w:val="lowerRoman"/>
+      <w:pStyle w:val="Heading9"/>
+      <w:lvlText w:val="(%9)"/>
+      <w:lvlJc w:val="left"/>
+      <w:pPr>
+        <w:ind w:left="5760" w:firstLine="0"/>
+      </w:pPr>
+    </w:lvl>
+  </w:abstractNum>
+  <w:abstractNum w:abstractNumId="8" w15:restartNumberingAfterBreak="0">
+    <w:nsid w:val="517E2442"/>
+    <w:multiLevelType w:val="hybridMultilevel"/>
+    <w:tmpl w:val="66740626"/>
+    <w:lvl w:ilvl="0" w:tplc="04090001">
+      <w:start w:val="1"/>
+      <w:numFmt w:val="bullet"/>
+      <w:lvlText w:val=""/>
+      <w:lvlJc w:val="left"/>
+      <w:pPr>
+        <w:ind w:left="720" w:hanging="360"/>
+      </w:pPr>
+      <w:rPr>
+        <w:rFonts w:ascii="Symbol" w:hAnsi="Symbol" w:hint="default"/>
+      </w:rPr>
+    </w:lvl>
+    <w:lvl w:ilvl="1" w:tplc="04090003" w:tentative="1">
+      <w:start w:val="1"/>
+      <w:numFmt w:val="bullet"/>
+      <w:lvlText w:val="o"/>
+      <w:lvlJc w:val="left"/>
+      <w:pPr>
+        <w:ind w:left="1440" w:hanging="360"/>
+      </w:pPr>
+      <w:rPr>
+        <w:rFonts w:ascii="Courier New" w:hAnsi="Courier New" w:cs="Courier New" w:hint="default"/>
+      </w:rPr>
+    </w:lvl>
+    <w:lvl w:ilvl="2" w:tplc="04090005" w:tentative="1">
+      <w:start w:val="1"/>
+      <w:numFmt w:val="bullet"/>
+      <w:lvlText w:val=""/>
+      <w:lvlJc w:val="left"/>
+      <w:pPr>
+        <w:ind w:left="2160" w:hanging="360"/>
+      </w:pPr>
+      <w:rPr>
+        <w:rFonts w:ascii="Wingdings" w:hAnsi="Wingdings" w:hint="default"/>
+      </w:rPr>
+    </w:lvl>
+    <w:lvl w:ilvl="3" w:tplc="04090001" w:tentative="1">
+      <w:start w:val="1"/>
+      <w:numFmt w:val="bullet"/>
+      <w:lvlText w:val=""/>
+      <w:lvlJc w:val="left"/>
+      <w:pPr>
+        <w:ind w:left="2880" w:hanging="360"/>
+      </w:pPr>
+      <w:rPr>
+        <w:rFonts w:ascii="Symbol" w:hAnsi="Symbol" w:hint="default"/>
+      </w:rPr>
+    </w:lvl>
+    <w:lvl w:ilvl="4" w:tplc="04090003" w:tentative="1">
+      <w:start w:val="1"/>
+      <w:numFmt w:val="bullet"/>
+      <w:lvlText w:val="o"/>
+      <w:lvlJc w:val="left"/>
+      <w:pPr>
+        <w:ind w:left="3600" w:hanging="360"/>
+      </w:pPr>
+      <w:rPr>
+        <w:rFonts w:ascii="Courier New" w:hAnsi="Courier New" w:cs="Courier New" w:hint="default"/>
+      </w:rPr>
+    </w:lvl>
+    <w:lvl w:ilvl="5" w:tplc="04090005" w:tentative="1">
+      <w:start w:val="1"/>
+      <w:numFmt w:val="bullet"/>
+      <w:lvlText w:val=""/>
+      <w:lvlJc w:val="left"/>
+      <w:pPr>
+        <w:ind w:left="4320" w:hanging="360"/>
+      </w:pPr>
+      <w:rPr>
+        <w:rFonts w:ascii="Wingdings" w:hAnsi="Wingdings" w:hint="default"/>
+      </w:rPr>
+    </w:lvl>
+    <w:lvl w:ilvl="6" w:tplc="04090001" w:tentative="1">
+      <w:start w:val="1"/>
+      <w:numFmt w:val="bullet"/>
+      <w:lvlText w:val=""/>
+      <w:lvlJc w:val="left"/>
+      <w:pPr>
+        <w:ind w:left="5040" w:hanging="360"/>
+      </w:pPr>
+      <w:rPr>
+        <w:rFonts w:ascii="Symbol" w:hAnsi="Symbol" w:hint="default"/>
+      </w:rPr>
+    </w:lvl>
+    <w:lvl w:ilvl="7" w:tplc="04090003" w:tentative="1">
+      <w:start w:val="1"/>
+      <w:numFmt w:val="bullet"/>
+      <w:lvlText w:val="o"/>
+      <w:lvlJc w:val="left"/>
+      <w:pPr>
+        <w:ind w:left="5760" w:hanging="360"/>
+      </w:pPr>
+      <w:rPr>
+        <w:rFonts w:ascii="Courier New" w:hAnsi="Courier New" w:cs="Courier New" w:hint="default"/>
+      </w:rPr>
+    </w:lvl>
+    <w:lvl w:ilvl="8" w:tplc="04090005" w:tentative="1">
+      <w:start w:val="1"/>
+      <w:numFmt w:val="bullet"/>
+      <w:lvlText w:val=""/>
+      <w:lvlJc w:val="left"/>
+      <w:pPr>
+        <w:ind w:left="6480" w:hanging="360"/>
+      </w:pPr>
+      <w:rPr>
+        <w:rFonts w:ascii="Wingdings" w:hAnsi="Wingdings" w:hint="default"/>
+      </w:rPr>
+    </w:lvl>
+  </w:abstractNum>
+  <w:abstractNum w:abstractNumId="9" w15:restartNumberingAfterBreak="0">
     <w:nsid w:val="72FE5B04"/>
     <w:multiLevelType w:val="hybridMultilevel"/>
     <w:tmpl w:val="71540238"/>
@@ -3390,17 +3620,133 @@
       </w:rPr>
     </w:lvl>
   </w:abstractNum>
+  <w:abstractNum w:abstractNumId="10" w15:restartNumberingAfterBreak="0">
+    <w:nsid w:val="7ADB0673"/>
+    <w:multiLevelType w:val="hybridMultilevel"/>
+    <w:tmpl w:val="3C503EDA"/>
+    <w:lvl w:ilvl="0" w:tplc="8CDE9AFC">
+      <w:start w:val="1"/>
+      <w:numFmt w:val="decimal"/>
+      <w:lvlText w:val="%1."/>
+      <w:lvlJc w:val="left"/>
+      <w:pPr>
+        <w:ind w:left="720" w:hanging="360"/>
+      </w:pPr>
+      <w:rPr>
+        <w:rFonts w:hint="default"/>
+      </w:rPr>
+    </w:lvl>
+    <w:lvl w:ilvl="1" w:tplc="04090019" w:tentative="1">
+      <w:start w:val="1"/>
+      <w:numFmt w:val="lowerLetter"/>
+      <w:lvlText w:val="%2."/>
+      <w:lvlJc w:val="left"/>
+      <w:pPr>
+        <w:ind w:left="1440" w:hanging="360"/>
+      </w:pPr>
+    </w:lvl>
+    <w:lvl w:ilvl="2" w:tplc="0409001B" w:tentative="1">
+      <w:start w:val="1"/>
+      <w:numFmt w:val="lowerRoman"/>
+      <w:lvlText w:val="%3."/>
+      <w:lvlJc w:val="right"/>
+      <w:pPr>
+        <w:ind w:left="2160" w:hanging="180"/>
+      </w:pPr>
+    </w:lvl>
+    <w:lvl w:ilvl="3" w:tplc="0409000F" w:tentative="1">
+      <w:start w:val="1"/>
+      <w:numFmt w:val="decimal"/>
+      <w:lvlText w:val="%4."/>
+      <w:lvlJc w:val="left"/>
+      <w:pPr>
+        <w:ind w:left="2880" w:hanging="360"/>
+      </w:pPr>
+    </w:lvl>
+    <w:lvl w:ilvl="4" w:tplc="04090019" w:tentative="1">
+      <w:start w:val="1"/>
+      <w:numFmt w:val="lowerLetter"/>
+      <w:lvlText w:val="%5."/>
+      <w:lvlJc w:val="left"/>
+      <w:pPr>
+        <w:ind w:left="3600" w:hanging="360"/>
+      </w:pPr>
+    </w:lvl>
+    <w:lvl w:ilvl="5" w:tplc="0409001B" w:tentative="1">
+      <w:start w:val="1"/>
+      <w:numFmt w:val="lowerRoman"/>
+      <w:lvlText w:val="%6."/>
+      <w:lvlJc w:val="right"/>
+      <w:pPr>
+        <w:ind w:left="4320" w:hanging="180"/>
+      </w:pPr>
+    </w:lvl>
+    <w:lvl w:ilvl="6" w:tplc="0409000F" w:tentative="1">
+      <w:start w:val="1"/>
+      <w:numFmt w:val="decimal"/>
+      <w:lvlText w:val="%7."/>
+      <w:lvlJc w:val="left"/>
+      <w:pPr>
+        <w:ind w:left="5040" w:hanging="360"/>
+      </w:pPr>
+    </w:lvl>
+    <w:lvl w:ilvl="7" w:tplc="04090019" w:tentative="1">
+      <w:start w:val="1"/>
+      <w:numFmt w:val="lowerLetter"/>
+      <w:lvlText w:val="%8."/>
+      <w:lvlJc w:val="left"/>
+      <w:pPr>
+        <w:ind w:left="5760" w:hanging="360"/>
+      </w:pPr>
+    </w:lvl>
+    <w:lvl w:ilvl="8" w:tplc="0409001B" w:tentative="1">
+      <w:start w:val="1"/>
+      <w:numFmt w:val="lowerRoman"/>
+      <w:lvlText w:val="%9."/>
+      <w:lvlJc w:val="right"/>
+      <w:pPr>
+        <w:ind w:left="6480" w:hanging="180"/>
+      </w:pPr>
+    </w:lvl>
+  </w:abstractNum>
   <w:num w:numId="1">
+    <w:abstractNumId w:val="6"/>
+  </w:num>
+  <w:num w:numId="2">
+    <w:abstractNumId w:val="9"/>
+  </w:num>
+  <w:num w:numId="3">
     <w:abstractNumId w:val="2"/>
   </w:num>
-  <w:num w:numId="2">
+  <w:num w:numId="4">
+    <w:abstractNumId w:val="1"/>
+  </w:num>
+  <w:num w:numId="5">
+    <w:abstractNumId w:val="5"/>
+  </w:num>
+  <w:num w:numId="6">
+    <w:abstractNumId w:val="0"/>
+  </w:num>
+  <w:num w:numId="7">
+    <w:abstractNumId w:val="10"/>
+  </w:num>
+  <w:num w:numId="8">
+    <w:abstractNumId w:val="4"/>
+  </w:num>
+  <w:num w:numId="9">
     <w:abstractNumId w:val="3"/>
   </w:num>
-  <w:num w:numId="3">
-    <w:abstractNumId w:val="1"/>
+  <w:num w:numId="10">
+    <w:abstractNumId w:val="7"/>
   </w:num>
-  <w:num w:numId="4">
-    <w:abstractNumId w:val="0"/>
+  <w:num w:numId="11">
+    <w:abstractNumId w:val="7"/>
+    <w:lvlOverride w:ilvl="0">
+      <w:startOverride w:val="1"/>
+    </w:lvlOverride>
+  </w:num>
+  <w:num w:numId="12">
+    <w:abstractNumId w:val="8"/>
   </w:num>
 </w:numbering>
 </file>
@@ -3801,8 +4147,14 @@
   <w:style w:type="paragraph" w:default="1" w:styleId="Normal">
     <w:name w:val="Normal"/>
     <w:qFormat/>
+    <w:rsid w:val="007B6F1D"/>
+    <w:pPr>
+      <w:spacing w:line="360" w:lineRule="auto"/>
+    </w:pPr>
     <w:rPr>
+      <w:rFonts w:ascii="Times New Roman" w:hAnsi="Times New Roman"/>
       <w:noProof/>
+      <w:sz w:val="28"/>
       <w:lang w:val="vi-VN"/>
     </w:rPr>
   </w:style>
@@ -3813,17 +4165,21 @@
     <w:link w:val="Heading1Char"/>
     <w:uiPriority w:val="9"/>
     <w:qFormat/>
-    <w:rsid w:val="0095185F"/>
+    <w:rsid w:val="00DC3B6A"/>
     <w:pPr>
       <w:keepNext/>
       <w:keepLines/>
+      <w:numPr>
+        <w:numId w:val="10"/>
+      </w:numPr>
       <w:spacing w:before="240" w:after="0"/>
       <w:outlineLvl w:val="0"/>
     </w:pPr>
     <w:rPr>
-      <w:rFonts w:asciiTheme="majorHAnsi" w:eastAsiaTheme="majorEastAsia" w:hAnsiTheme="majorHAnsi" w:cstheme="majorBidi"/>
-      <w:color w:val="2E74B5" w:themeColor="accent1" w:themeShade="BF"/>
-      <w:sz w:val="44"/>
+      <w:rFonts w:eastAsiaTheme="majorEastAsia" w:cstheme="majorBidi"/>
+      <w:b/>
+      <w:color w:val="ED7D31" w:themeColor="accent2"/>
+      <w:sz w:val="52"/>
       <w:szCs w:val="32"/>
     </w:rPr>
   </w:style>
@@ -3835,17 +4191,21 @@
     <w:uiPriority w:val="9"/>
     <w:unhideWhenUsed/>
     <w:qFormat/>
-    <w:rsid w:val="000A59C1"/>
+    <w:rsid w:val="00DC3B6A"/>
     <w:pPr>
       <w:keepNext/>
       <w:keepLines/>
+      <w:numPr>
+        <w:ilvl w:val="1"/>
+        <w:numId w:val="10"/>
+      </w:numPr>
       <w:spacing w:before="40" w:after="0"/>
       <w:outlineLvl w:val="1"/>
     </w:pPr>
     <w:rPr>
-      <w:rFonts w:asciiTheme="majorHAnsi" w:eastAsiaTheme="majorEastAsia" w:hAnsiTheme="majorHAnsi" w:cstheme="majorBidi"/>
-      <w:color w:val="2E74B5" w:themeColor="accent1" w:themeShade="BF"/>
-      <w:sz w:val="26"/>
+      <w:rFonts w:eastAsiaTheme="majorEastAsia" w:cstheme="majorBidi"/>
+      <w:color w:val="5B9BD5" w:themeColor="accent1"/>
+      <w:sz w:val="40"/>
       <w:szCs w:val="26"/>
     </w:rPr>
   </w:style>
@@ -3861,6 +4221,10 @@
     <w:pPr>
       <w:keepNext/>
       <w:keepLines/>
+      <w:numPr>
+        <w:ilvl w:val="2"/>
+        <w:numId w:val="10"/>
+      </w:numPr>
       <w:spacing w:before="40" w:after="0"/>
       <w:outlineLvl w:val="2"/>
     </w:pPr>
@@ -3869,6 +4233,164 @@
       <w:color w:val="1F4D78" w:themeColor="accent1" w:themeShade="7F"/>
       <w:sz w:val="24"/>
       <w:szCs w:val="24"/>
+    </w:rPr>
+  </w:style>
+  <w:style w:type="paragraph" w:styleId="Heading4">
+    <w:name w:val="heading 4"/>
+    <w:basedOn w:val="Normal"/>
+    <w:next w:val="Normal"/>
+    <w:link w:val="Heading4Char"/>
+    <w:uiPriority w:val="9"/>
+    <w:unhideWhenUsed/>
+    <w:qFormat/>
+    <w:rsid w:val="00577538"/>
+    <w:pPr>
+      <w:keepNext/>
+      <w:keepLines/>
+      <w:numPr>
+        <w:ilvl w:val="3"/>
+        <w:numId w:val="10"/>
+      </w:numPr>
+      <w:spacing w:before="40" w:after="0"/>
+      <w:outlineLvl w:val="3"/>
+    </w:pPr>
+    <w:rPr>
+      <w:rFonts w:asciiTheme="majorHAnsi" w:eastAsiaTheme="majorEastAsia" w:hAnsiTheme="majorHAnsi" w:cstheme="majorBidi"/>
+      <w:i/>
+      <w:iCs/>
+      <w:color w:val="2E74B5" w:themeColor="accent1" w:themeShade="BF"/>
+    </w:rPr>
+  </w:style>
+  <w:style w:type="paragraph" w:styleId="Heading5">
+    <w:name w:val="heading 5"/>
+    <w:basedOn w:val="Normal"/>
+    <w:next w:val="Normal"/>
+    <w:link w:val="Heading5Char"/>
+    <w:uiPriority w:val="9"/>
+    <w:unhideWhenUsed/>
+    <w:qFormat/>
+    <w:rsid w:val="00577538"/>
+    <w:pPr>
+      <w:keepNext/>
+      <w:keepLines/>
+      <w:numPr>
+        <w:ilvl w:val="4"/>
+        <w:numId w:val="10"/>
+      </w:numPr>
+      <w:spacing w:before="40" w:after="0"/>
+      <w:outlineLvl w:val="4"/>
+    </w:pPr>
+    <w:rPr>
+      <w:rFonts w:asciiTheme="majorHAnsi" w:eastAsiaTheme="majorEastAsia" w:hAnsiTheme="majorHAnsi" w:cstheme="majorBidi"/>
+      <w:color w:val="2E74B5" w:themeColor="accent1" w:themeShade="BF"/>
+    </w:rPr>
+  </w:style>
+  <w:style w:type="paragraph" w:styleId="Heading6">
+    <w:name w:val="heading 6"/>
+    <w:basedOn w:val="Normal"/>
+    <w:next w:val="Normal"/>
+    <w:link w:val="Heading6Char"/>
+    <w:uiPriority w:val="9"/>
+    <w:semiHidden/>
+    <w:unhideWhenUsed/>
+    <w:qFormat/>
+    <w:rsid w:val="00DC3B6A"/>
+    <w:pPr>
+      <w:keepNext/>
+      <w:keepLines/>
+      <w:numPr>
+        <w:ilvl w:val="5"/>
+        <w:numId w:val="10"/>
+      </w:numPr>
+      <w:spacing w:before="40" w:after="0"/>
+      <w:outlineLvl w:val="5"/>
+    </w:pPr>
+    <w:rPr>
+      <w:rFonts w:asciiTheme="majorHAnsi" w:eastAsiaTheme="majorEastAsia" w:hAnsiTheme="majorHAnsi" w:cstheme="majorBidi"/>
+      <w:color w:val="1F4D78" w:themeColor="accent1" w:themeShade="7F"/>
+    </w:rPr>
+  </w:style>
+  <w:style w:type="paragraph" w:styleId="Heading7">
+    <w:name w:val="heading 7"/>
+    <w:basedOn w:val="Normal"/>
+    <w:next w:val="Normal"/>
+    <w:link w:val="Heading7Char"/>
+    <w:uiPriority w:val="9"/>
+    <w:semiHidden/>
+    <w:unhideWhenUsed/>
+    <w:qFormat/>
+    <w:rsid w:val="00DC3B6A"/>
+    <w:pPr>
+      <w:keepNext/>
+      <w:keepLines/>
+      <w:numPr>
+        <w:ilvl w:val="6"/>
+        <w:numId w:val="10"/>
+      </w:numPr>
+      <w:spacing w:before="40" w:after="0"/>
+      <w:outlineLvl w:val="6"/>
+    </w:pPr>
+    <w:rPr>
+      <w:rFonts w:asciiTheme="majorHAnsi" w:eastAsiaTheme="majorEastAsia" w:hAnsiTheme="majorHAnsi" w:cstheme="majorBidi"/>
+      <w:i/>
+      <w:iCs/>
+      <w:color w:val="1F4D78" w:themeColor="accent1" w:themeShade="7F"/>
+    </w:rPr>
+  </w:style>
+  <w:style w:type="paragraph" w:styleId="Heading8">
+    <w:name w:val="heading 8"/>
+    <w:basedOn w:val="Normal"/>
+    <w:next w:val="Normal"/>
+    <w:link w:val="Heading8Char"/>
+    <w:uiPriority w:val="9"/>
+    <w:semiHidden/>
+    <w:unhideWhenUsed/>
+    <w:qFormat/>
+    <w:rsid w:val="00DC3B6A"/>
+    <w:pPr>
+      <w:keepNext/>
+      <w:keepLines/>
+      <w:numPr>
+        <w:ilvl w:val="7"/>
+        <w:numId w:val="10"/>
+      </w:numPr>
+      <w:spacing w:before="40" w:after="0"/>
+      <w:outlineLvl w:val="7"/>
+    </w:pPr>
+    <w:rPr>
+      <w:rFonts w:asciiTheme="majorHAnsi" w:eastAsiaTheme="majorEastAsia" w:hAnsiTheme="majorHAnsi" w:cstheme="majorBidi"/>
+      <w:color w:val="272727" w:themeColor="text1" w:themeTint="D8"/>
+      <w:sz w:val="21"/>
+      <w:szCs w:val="21"/>
+    </w:rPr>
+  </w:style>
+  <w:style w:type="paragraph" w:styleId="Heading9">
+    <w:name w:val="heading 9"/>
+    <w:basedOn w:val="Normal"/>
+    <w:next w:val="Normal"/>
+    <w:link w:val="Heading9Char"/>
+    <w:uiPriority w:val="9"/>
+    <w:semiHidden/>
+    <w:unhideWhenUsed/>
+    <w:qFormat/>
+    <w:rsid w:val="00DC3B6A"/>
+    <w:pPr>
+      <w:keepNext/>
+      <w:keepLines/>
+      <w:numPr>
+        <w:ilvl w:val="8"/>
+        <w:numId w:val="10"/>
+      </w:numPr>
+      <w:spacing w:before="40" w:after="0"/>
+      <w:outlineLvl w:val="8"/>
+    </w:pPr>
+    <w:rPr>
+      <w:rFonts w:asciiTheme="majorHAnsi" w:eastAsiaTheme="majorEastAsia" w:hAnsiTheme="majorHAnsi" w:cstheme="majorBidi"/>
+      <w:i/>
+      <w:iCs/>
+      <w:color w:val="272727" w:themeColor="text1" w:themeTint="D8"/>
+      <w:sz w:val="21"/>
+      <w:szCs w:val="21"/>
     </w:rPr>
   </w:style>
   <w:style w:type="character" w:default="1" w:styleId="DefaultParagraphFont">
@@ -3902,12 +4424,13 @@
     <w:basedOn w:val="DefaultParagraphFont"/>
     <w:link w:val="Heading1"/>
     <w:uiPriority w:val="9"/>
-    <w:rsid w:val="0095185F"/>
+    <w:rsid w:val="00DC3B6A"/>
     <w:rPr>
-      <w:rFonts w:asciiTheme="majorHAnsi" w:eastAsiaTheme="majorEastAsia" w:hAnsiTheme="majorHAnsi" w:cstheme="majorBidi"/>
+      <w:rFonts w:ascii="Times New Roman" w:eastAsiaTheme="majorEastAsia" w:hAnsi="Times New Roman" w:cstheme="majorBidi"/>
+      <w:b/>
       <w:noProof/>
-      <w:color w:val="2E74B5" w:themeColor="accent1" w:themeShade="BF"/>
-      <w:sz w:val="44"/>
+      <w:color w:val="ED7D31" w:themeColor="accent2"/>
+      <w:sz w:val="52"/>
       <w:szCs w:val="32"/>
       <w:lang w:val="vi-VN"/>
     </w:rPr>
@@ -3917,13 +4440,14 @@
     <w:basedOn w:val="DefaultParagraphFont"/>
     <w:link w:val="Heading2"/>
     <w:uiPriority w:val="9"/>
-    <w:rsid w:val="000A59C1"/>
+    <w:rsid w:val="00DC3B6A"/>
     <w:rPr>
-      <w:rFonts w:asciiTheme="majorHAnsi" w:eastAsiaTheme="majorEastAsia" w:hAnsiTheme="majorHAnsi" w:cstheme="majorBidi"/>
+      <w:rFonts w:ascii="Times New Roman" w:eastAsiaTheme="majorEastAsia" w:hAnsi="Times New Roman" w:cstheme="majorBidi"/>
       <w:noProof/>
-      <w:color w:val="2E74B5" w:themeColor="accent1" w:themeShade="BF"/>
-      <w:sz w:val="26"/>
+      <w:color w:val="5B9BD5" w:themeColor="accent1"/>
+      <w:sz w:val="40"/>
       <w:szCs w:val="26"/>
+      <w:lang w:val="vi-VN"/>
     </w:rPr>
   </w:style>
   <w:style w:type="paragraph" w:styleId="Title">
@@ -3933,16 +4457,18 @@
     <w:link w:val="TitleChar"/>
     <w:uiPriority w:val="10"/>
     <w:qFormat/>
-    <w:rsid w:val="000A59C1"/>
+    <w:rsid w:val="00DC3B6A"/>
     <w:pPr>
       <w:spacing w:after="0" w:line="240" w:lineRule="auto"/>
       <w:contextualSpacing/>
     </w:pPr>
     <w:rPr>
       <w:rFonts w:asciiTheme="majorHAnsi" w:eastAsiaTheme="majorEastAsia" w:hAnsiTheme="majorHAnsi" w:cstheme="majorBidi"/>
+      <w:b/>
+      <w:color w:val="000000" w:themeColor="text1"/>
       <w:spacing w:val="-10"/>
       <w:kern w:val="28"/>
-      <w:sz w:val="56"/>
+      <w:sz w:val="64"/>
       <w:szCs w:val="56"/>
     </w:rPr>
   </w:style>
@@ -3951,14 +4477,17 @@
     <w:basedOn w:val="DefaultParagraphFont"/>
     <w:link w:val="Title"/>
     <w:uiPriority w:val="10"/>
-    <w:rsid w:val="000A59C1"/>
+    <w:rsid w:val="00DC3B6A"/>
     <w:rPr>
       <w:rFonts w:asciiTheme="majorHAnsi" w:eastAsiaTheme="majorEastAsia" w:hAnsiTheme="majorHAnsi" w:cstheme="majorBidi"/>
+      <w:b/>
       <w:noProof/>
+      <w:color w:val="000000" w:themeColor="text1"/>
       <w:spacing w:val="-10"/>
       <w:kern w:val="28"/>
-      <w:sz w:val="56"/>
+      <w:sz w:val="64"/>
       <w:szCs w:val="56"/>
+      <w:lang w:val="vi-VN"/>
     </w:rPr>
   </w:style>
   <w:style w:type="paragraph" w:styleId="Subtitle">
@@ -4021,10 +4550,12 @@
     <w:basedOn w:val="DefaultParagraphFont"/>
     <w:uiPriority w:val="22"/>
     <w:qFormat/>
-    <w:rsid w:val="002D17F8"/>
+    <w:rsid w:val="007B6F1D"/>
     <w:rPr>
+      <w:rFonts w:ascii="Times New Roman" w:hAnsi="Times New Roman"/>
       <w:b/>
       <w:bCs/>
+      <w:sz w:val="36"/>
     </w:rPr>
   </w:style>
   <w:style w:type="character" w:styleId="Emphasis">
@@ -4032,10 +4563,13 @@
     <w:basedOn w:val="DefaultParagraphFont"/>
     <w:uiPriority w:val="20"/>
     <w:qFormat/>
-    <w:rsid w:val="002D17F8"/>
+    <w:rsid w:val="007A33E3"/>
     <w:rPr>
+      <w:rFonts w:ascii="Times New Roman" w:hAnsi="Times New Roman"/>
+      <w:b/>
       <w:i/>
       <w:iCs/>
+      <w:color w:val="5B9BD5" w:themeColor="accent1"/>
     </w:rPr>
   </w:style>
   <w:style w:type="paragraph" w:styleId="IntenseQuote">
@@ -4055,7 +4589,6 @@
       <w:rFonts w:asciiTheme="majorHAnsi" w:eastAsiaTheme="majorEastAsia" w:hAnsiTheme="majorHAnsi" w:cstheme="majorBidi"/>
       <w:noProof w:val="0"/>
       <w:color w:val="5B9BD5" w:themeColor="accent1"/>
-      <w:sz w:val="28"/>
       <w:szCs w:val="28"/>
     </w:rPr>
   </w:style>
@@ -4165,7 +4698,7 @@
       <w:spacing w:before="100" w:beforeAutospacing="1" w:after="100" w:afterAutospacing="1" w:line="240" w:lineRule="auto"/>
     </w:pPr>
     <w:rPr>
-      <w:rFonts w:ascii="Times New Roman" w:eastAsia="Times New Roman" w:hAnsi="Times New Roman" w:cs="Times New Roman"/>
+      <w:rFonts w:eastAsia="Times New Roman" w:cs="Times New Roman"/>
       <w:noProof w:val="0"/>
       <w:sz w:val="24"/>
       <w:szCs w:val="24"/>
@@ -4184,7 +4717,7 @@
       <w:spacing w:before="100" w:beforeAutospacing="1" w:after="100" w:afterAutospacing="1" w:line="240" w:lineRule="auto"/>
     </w:pPr>
     <w:rPr>
-      <w:rFonts w:ascii="Times New Roman" w:eastAsia="Times New Roman" w:hAnsi="Times New Roman" w:cs="Times New Roman"/>
+      <w:rFonts w:eastAsia="Times New Roman" w:cs="Times New Roman"/>
       <w:noProof w:val="0"/>
       <w:sz w:val="24"/>
       <w:szCs w:val="24"/>
@@ -4241,6 +4774,172 @@
     <w:pPr>
       <w:spacing w:after="100"/>
     </w:pPr>
+  </w:style>
+  <w:style w:type="character" w:customStyle="1" w:styleId="Heading4Char">
+    <w:name w:val="Heading 4 Char"/>
+    <w:basedOn w:val="DefaultParagraphFont"/>
+    <w:link w:val="Heading4"/>
+    <w:uiPriority w:val="9"/>
+    <w:rsid w:val="00577538"/>
+    <w:rPr>
+      <w:rFonts w:asciiTheme="majorHAnsi" w:eastAsiaTheme="majorEastAsia" w:hAnsiTheme="majorHAnsi" w:cstheme="majorBidi"/>
+      <w:i/>
+      <w:iCs/>
+      <w:noProof/>
+      <w:color w:val="2E74B5" w:themeColor="accent1" w:themeShade="BF"/>
+      <w:lang w:val="vi-VN"/>
+    </w:rPr>
+  </w:style>
+  <w:style w:type="character" w:customStyle="1" w:styleId="Heading5Char">
+    <w:name w:val="Heading 5 Char"/>
+    <w:basedOn w:val="DefaultParagraphFont"/>
+    <w:link w:val="Heading5"/>
+    <w:uiPriority w:val="9"/>
+    <w:rsid w:val="00577538"/>
+    <w:rPr>
+      <w:rFonts w:asciiTheme="majorHAnsi" w:eastAsiaTheme="majorEastAsia" w:hAnsiTheme="majorHAnsi" w:cstheme="majorBidi"/>
+      <w:noProof/>
+      <w:color w:val="2E74B5" w:themeColor="accent1" w:themeShade="BF"/>
+      <w:lang w:val="vi-VN"/>
+    </w:rPr>
+  </w:style>
+  <w:style w:type="paragraph" w:styleId="TOC2">
+    <w:name w:val="toc 2"/>
+    <w:basedOn w:val="Normal"/>
+    <w:next w:val="Normal"/>
+    <w:autoRedefine/>
+    <w:uiPriority w:val="39"/>
+    <w:unhideWhenUsed/>
+    <w:rsid w:val="00577538"/>
+    <w:pPr>
+      <w:spacing w:after="100"/>
+      <w:ind w:left="220"/>
+    </w:pPr>
+  </w:style>
+  <w:style w:type="character" w:customStyle="1" w:styleId="Heading6Char">
+    <w:name w:val="Heading 6 Char"/>
+    <w:basedOn w:val="DefaultParagraphFont"/>
+    <w:link w:val="Heading6"/>
+    <w:uiPriority w:val="9"/>
+    <w:semiHidden/>
+    <w:rsid w:val="00DC3B6A"/>
+    <w:rPr>
+      <w:rFonts w:asciiTheme="majorHAnsi" w:eastAsiaTheme="majorEastAsia" w:hAnsiTheme="majorHAnsi" w:cstheme="majorBidi"/>
+      <w:noProof/>
+      <w:color w:val="1F4D78" w:themeColor="accent1" w:themeShade="7F"/>
+      <w:lang w:val="vi-VN"/>
+    </w:rPr>
+  </w:style>
+  <w:style w:type="character" w:customStyle="1" w:styleId="Heading7Char">
+    <w:name w:val="Heading 7 Char"/>
+    <w:basedOn w:val="DefaultParagraphFont"/>
+    <w:link w:val="Heading7"/>
+    <w:uiPriority w:val="9"/>
+    <w:semiHidden/>
+    <w:rsid w:val="00DC3B6A"/>
+    <w:rPr>
+      <w:rFonts w:asciiTheme="majorHAnsi" w:eastAsiaTheme="majorEastAsia" w:hAnsiTheme="majorHAnsi" w:cstheme="majorBidi"/>
+      <w:i/>
+      <w:iCs/>
+      <w:noProof/>
+      <w:color w:val="1F4D78" w:themeColor="accent1" w:themeShade="7F"/>
+      <w:lang w:val="vi-VN"/>
+    </w:rPr>
+  </w:style>
+  <w:style w:type="character" w:customStyle="1" w:styleId="Heading8Char">
+    <w:name w:val="Heading 8 Char"/>
+    <w:basedOn w:val="DefaultParagraphFont"/>
+    <w:link w:val="Heading8"/>
+    <w:uiPriority w:val="9"/>
+    <w:semiHidden/>
+    <w:rsid w:val="00DC3B6A"/>
+    <w:rPr>
+      <w:rFonts w:asciiTheme="majorHAnsi" w:eastAsiaTheme="majorEastAsia" w:hAnsiTheme="majorHAnsi" w:cstheme="majorBidi"/>
+      <w:noProof/>
+      <w:color w:val="272727" w:themeColor="text1" w:themeTint="D8"/>
+      <w:sz w:val="21"/>
+      <w:szCs w:val="21"/>
+      <w:lang w:val="vi-VN"/>
+    </w:rPr>
+  </w:style>
+  <w:style w:type="character" w:customStyle="1" w:styleId="Heading9Char">
+    <w:name w:val="Heading 9 Char"/>
+    <w:basedOn w:val="DefaultParagraphFont"/>
+    <w:link w:val="Heading9"/>
+    <w:uiPriority w:val="9"/>
+    <w:semiHidden/>
+    <w:rsid w:val="00DC3B6A"/>
+    <w:rPr>
+      <w:rFonts w:asciiTheme="majorHAnsi" w:eastAsiaTheme="majorEastAsia" w:hAnsiTheme="majorHAnsi" w:cstheme="majorBidi"/>
+      <w:i/>
+      <w:iCs/>
+      <w:noProof/>
+      <w:color w:val="272727" w:themeColor="text1" w:themeTint="D8"/>
+      <w:sz w:val="21"/>
+      <w:szCs w:val="21"/>
+      <w:lang w:val="vi-VN"/>
+    </w:rPr>
+  </w:style>
+  <w:style w:type="paragraph" w:styleId="Quote">
+    <w:name w:val="Quote"/>
+    <w:basedOn w:val="Normal"/>
+    <w:next w:val="Normal"/>
+    <w:link w:val="QuoteChar"/>
+    <w:uiPriority w:val="29"/>
+    <w:qFormat/>
+    <w:rsid w:val="007B6F1D"/>
+    <w:pPr>
+      <w:spacing w:before="200"/>
+      <w:ind w:left="864" w:right="864"/>
+    </w:pPr>
+    <w:rPr>
+      <w:i/>
+      <w:iCs/>
+      <w:color w:val="404040" w:themeColor="text1" w:themeTint="BF"/>
+    </w:rPr>
+  </w:style>
+  <w:style w:type="character" w:customStyle="1" w:styleId="QuoteChar">
+    <w:name w:val="Quote Char"/>
+    <w:basedOn w:val="DefaultParagraphFont"/>
+    <w:link w:val="Quote"/>
+    <w:uiPriority w:val="29"/>
+    <w:rsid w:val="007B6F1D"/>
+    <w:rPr>
+      <w:rFonts w:ascii="Times New Roman" w:hAnsi="Times New Roman"/>
+      <w:i/>
+      <w:iCs/>
+      <w:noProof/>
+      <w:color w:val="404040" w:themeColor="text1" w:themeTint="BF"/>
+      <w:sz w:val="28"/>
+      <w:lang w:val="vi-VN"/>
+    </w:rPr>
+  </w:style>
+  <w:style w:type="character" w:styleId="SubtleEmphasis">
+    <w:name w:val="Subtle Emphasis"/>
+    <w:basedOn w:val="DefaultParagraphFont"/>
+    <w:uiPriority w:val="19"/>
+    <w:qFormat/>
+    <w:rsid w:val="007B6F1D"/>
+    <w:rPr>
+      <w:i/>
+      <w:iCs/>
+      <w:color w:val="404040" w:themeColor="text1" w:themeTint="BF"/>
+    </w:rPr>
+  </w:style>
+  <w:style w:type="character" w:styleId="IntenseEmphasis">
+    <w:name w:val="Intense Emphasis"/>
+    <w:basedOn w:val="DefaultParagraphFont"/>
+    <w:uiPriority w:val="21"/>
+    <w:qFormat/>
+    <w:rsid w:val="007B6F1D"/>
+    <w:rPr>
+      <w:rFonts w:ascii="Times New Roman" w:hAnsi="Times New Roman"/>
+      <w:b/>
+      <w:i/>
+      <w:iCs/>
+      <w:color w:val="5B9BD5" w:themeColor="accent1"/>
+      <w:sz w:val="36"/>
+    </w:rPr>
   </w:style>
 </w:styles>
 </file>
@@ -4318,6 +5017,13 @@
 
 <file path=word/glossary/fontTable.xml><?xml version="1.0" encoding="utf-8"?>
 <w:fonts xmlns:mc="http://schemas.openxmlformats.org/markup-compatibility/2006" xmlns:r="http://schemas.openxmlformats.org/officeDocument/2006/relationships" xmlns:w="http://schemas.openxmlformats.org/wordprocessingml/2006/main" xmlns:w14="http://schemas.microsoft.com/office/word/2010/wordml" xmlns:w15="http://schemas.microsoft.com/office/word/2012/wordml" xmlns:w16se="http://schemas.microsoft.com/office/word/2015/wordml/symex" mc:Ignorable="w14 w15 w16se">
+  <w:font w:name="Times New Roman">
+    <w:panose1 w:val="02020603050405020304"/>
+    <w:charset w:val="A3"/>
+    <w:family w:val="roman"/>
+    <w:pitch w:val="variable"/>
+    <w:sig w:usb0="E0002AFF" w:usb1="C0007843" w:usb2="00000009" w:usb3="00000000" w:csb0="000001FF" w:csb1="00000000"/>
+  </w:font>
   <w:font w:name="Courier New">
     <w:panose1 w:val="02070309020205020404"/>
     <w:charset w:val="A3"/>
@@ -4325,19 +5031,12 @@
     <w:pitch w:val="fixed"/>
     <w:sig w:usb0="E0002EFF" w:usb1="C0007843" w:usb2="00000009" w:usb3="00000000" w:csb0="000001FF" w:csb1="00000000"/>
   </w:font>
-  <w:font w:name="Times New Roman">
-    <w:panose1 w:val="02020603050405020304"/>
-    <w:charset w:val="A3"/>
+  <w:font w:name="Symbol">
+    <w:panose1 w:val="05050102010706020507"/>
+    <w:charset w:val="02"/>
     <w:family w:val="roman"/>
     <w:pitch w:val="variable"/>
-    <w:sig w:usb0="E0002AFF" w:usb1="C0007841" w:usb2="00000009" w:usb3="00000000" w:csb0="000001FF" w:csb1="00000000"/>
-  </w:font>
-  <w:font w:name="Calibri">
-    <w:panose1 w:val="020F0502020204030204"/>
-    <w:charset w:val="A3"/>
-    <w:family w:val="swiss"/>
-    <w:pitch w:val="variable"/>
-    <w:sig w:usb0="E1002AFF" w:usb1="4000ACFF" w:usb2="00000009" w:usb3="00000000" w:csb0="000001FF" w:csb1="00000000"/>
+    <w:sig w:usb0="00000000" w:usb1="10000000" w:usb2="00000000" w:usb3="00000000" w:csb0="80000000" w:csb1="00000000"/>
   </w:font>
   <w:font w:name="Wingdings">
     <w:panose1 w:val="05000000000000000000"/>
@@ -4346,12 +5045,12 @@
     <w:pitch w:val="variable"/>
     <w:sig w:usb0="00000000" w:usb1="10000000" w:usb2="00000000" w:usb3="00000000" w:csb0="80000000" w:csb1="00000000"/>
   </w:font>
-  <w:font w:name="Symbol">
-    <w:panose1 w:val="05050102010706020507"/>
-    <w:charset w:val="02"/>
-    <w:family w:val="roman"/>
+  <w:font w:name="Calibri">
+    <w:panose1 w:val="020F0502020204030204"/>
+    <w:charset w:val="A3"/>
+    <w:family w:val="swiss"/>
     <w:pitch w:val="variable"/>
-    <w:sig w:usb0="00000000" w:usb1="10000000" w:usb2="00000000" w:usb3="00000000" w:csb0="80000000" w:csb1="00000000"/>
+    <w:sig w:usb0="E0002AFF" w:usb1="4000ACFF" w:usb2="00000001" w:usb3="00000000" w:csb0="000001FF" w:csb1="00000000"/>
   </w:font>
   <w:font w:name="Calibri Light">
     <w:panose1 w:val="020F0302020204030204"/>
@@ -4362,10 +5061,10 @@
   </w:font>
   <w:font w:name="Helvetica">
     <w:panose1 w:val="020B0604020202020204"/>
-    <w:charset w:val="00"/>
+    <w:charset w:val="A3"/>
     <w:family w:val="swiss"/>
     <w:pitch w:val="variable"/>
-    <w:sig w:usb0="00000003" w:usb1="00000000" w:usb2="00000000" w:usb3="00000000" w:csb0="00000001" w:csb1="00000000"/>
+    <w:sig w:usb0="E0002EFF" w:usb1="C0007843" w:usb2="00000009" w:usb3="00000000" w:csb0="000001FF" w:csb1="00000000"/>
   </w:font>
 </w:fonts>
 </file>
@@ -4386,7 +5085,9 @@
   <w:rsids>
     <w:rsidRoot w:val="000D191C"/>
     <w:rsid w:val="000D191C"/>
+    <w:rsid w:val="00764DE8"/>
     <w:rsid w:val="00D909C1"/>
+    <w:rsid w:val="00E4027C"/>
   </w:rsids>
   <m:mathPr>
     <m:mathFont m:val="Cambria Math"/>
@@ -5136,7 +5837,7 @@
 </file>
 
 <file path=customXml/itemProps2.xml><?xml version="1.0" encoding="utf-8"?>
-<ds:datastoreItem xmlns:ds="http://schemas.openxmlformats.org/officeDocument/2006/customXml" ds:itemID="{EF9A67E1-C756-4BD8-BAC3-E1403C884D26}">
+<ds:datastoreItem xmlns:ds="http://schemas.openxmlformats.org/officeDocument/2006/customXml" ds:itemID="{C42A132F-6442-4041-9321-958602821465}">
   <ds:schemaRefs>
     <ds:schemaRef ds:uri="http://schemas.openxmlformats.org/officeDocument/2006/bibliography"/>
   </ds:schemaRefs>

</xml_diff>